<commit_message>
Update Alarms doc with new mailer.class feature for BC Hydro
</commit_message>
<xml_diff>
--- a/doc-source/OPENDCS-Alarms.docx
+++ b/doc-source/OPENDCS-Alarms.docx
@@ -1,6 +1,6 @@
 
 <file path=word/document.xml><?xml version="1.0" encoding="utf-8"?>
-<w:document xmlns:wpc="http://schemas.microsoft.com/office/word/2010/wordprocessingCanvas" xmlns:cx="http://schemas.microsoft.com/office/drawing/2014/chartex" xmlns:cx1="http://schemas.microsoft.com/office/drawing/2015/9/8/chartex" xmlns:cx2="http://schemas.microsoft.com/office/drawing/2015/10/21/chartex" xmlns:cx3="http://schemas.microsoft.com/office/drawing/2016/5/9/chartex" xmlns:cx4="http://schemas.microsoft.com/office/drawing/2016/5/10/chartex" xmlns:cx5="http://schemas.microsoft.com/office/drawing/2016/5/11/chartex" xmlns:cx6="http://schemas.microsoft.com/office/drawing/2016/5/12/chartex" xmlns:cx7="http://schemas.microsoft.com/office/drawing/2016/5/13/chartex" xmlns:cx8="http://schemas.microsoft.com/office/drawing/2016/5/14/chartex" xmlns:mc="http://schemas.openxmlformats.org/markup-compatibility/2006" xmlns:aink="http://schemas.microsoft.com/office/drawing/2016/ink" xmlns:am3d="http://schemas.microsoft.com/office/drawing/2017/model3d" xmlns:o="urn:schemas-microsoft-com:office:office" xmlns:r="http://schemas.openxmlformats.org/officeDocument/2006/relationships" xmlns:m="http://schemas.openxmlformats.org/officeDocument/2006/math" xmlns:v="urn:schemas-microsoft-com:vml" xmlns:wp14="http://schemas.microsoft.com/office/word/2010/wordprocessingDrawing" xmlns:wp="http://schemas.openxmlformats.org/drawingml/2006/wordprocessingDrawing" xmlns:w10="urn:schemas-microsoft-com:office:word" xmlns:w="http://schemas.openxmlformats.org/wordprocessingml/2006/main" xmlns:w14="http://schemas.microsoft.com/office/word/2010/wordml" xmlns:w15="http://schemas.microsoft.com/office/word/2012/wordml" xmlns:w16cex="http://schemas.microsoft.com/office/word/2018/wordml/cex" xmlns:w16cid="http://schemas.microsoft.com/office/word/2016/wordml/cid" xmlns:w16="http://schemas.microsoft.com/office/word/2018/wordml" xmlns:w16sdtdh="http://schemas.microsoft.com/office/word/2020/wordml/sdtdatahash" xmlns:w16se="http://schemas.microsoft.com/office/word/2015/wordml/symex" xmlns:wpg="http://schemas.microsoft.com/office/word/2010/wordprocessingGroup" xmlns:wpi="http://schemas.microsoft.com/office/word/2010/wordprocessingInk" xmlns:wne="http://schemas.microsoft.com/office/word/2006/wordml" xmlns:wps="http://schemas.microsoft.com/office/word/2010/wordprocessingShape" mc:Ignorable="w14 w15 w16se w16cid w16 w16cex w16sdtdh wp14">
+<w:document xmlns:wpc="http://schemas.microsoft.com/office/word/2010/wordprocessingCanvas" xmlns:cx="http://schemas.microsoft.com/office/drawing/2014/chartex" xmlns:cx1="http://schemas.microsoft.com/office/drawing/2015/9/8/chartex" xmlns:cx2="http://schemas.microsoft.com/office/drawing/2015/10/21/chartex" xmlns:cx3="http://schemas.microsoft.com/office/drawing/2016/5/9/chartex" xmlns:cx4="http://schemas.microsoft.com/office/drawing/2016/5/10/chartex" xmlns:cx5="http://schemas.microsoft.com/office/drawing/2016/5/11/chartex" xmlns:cx6="http://schemas.microsoft.com/office/drawing/2016/5/12/chartex" xmlns:cx7="http://schemas.microsoft.com/office/drawing/2016/5/13/chartex" xmlns:cx8="http://schemas.microsoft.com/office/drawing/2016/5/14/chartex" xmlns:mc="http://schemas.openxmlformats.org/markup-compatibility/2006" xmlns:aink="http://schemas.microsoft.com/office/drawing/2016/ink" xmlns:am3d="http://schemas.microsoft.com/office/drawing/2017/model3d" xmlns:o="urn:schemas-microsoft-com:office:office" xmlns:oel="http://schemas.microsoft.com/office/2019/extlst" xmlns:r="http://schemas.openxmlformats.org/officeDocument/2006/relationships" xmlns:m="http://schemas.openxmlformats.org/officeDocument/2006/math" xmlns:v="urn:schemas-microsoft-com:vml" xmlns:wp14="http://schemas.microsoft.com/office/word/2010/wordprocessingDrawing" xmlns:wp="http://schemas.openxmlformats.org/drawingml/2006/wordprocessingDrawing" xmlns:w10="urn:schemas-microsoft-com:office:word" xmlns:w="http://schemas.openxmlformats.org/wordprocessingml/2006/main" xmlns:w14="http://schemas.microsoft.com/office/word/2010/wordml" xmlns:w15="http://schemas.microsoft.com/office/word/2012/wordml" xmlns:w16cex="http://schemas.microsoft.com/office/word/2018/wordml/cex" xmlns:w16cid="http://schemas.microsoft.com/office/word/2016/wordml/cid" xmlns:w16="http://schemas.microsoft.com/office/word/2018/wordml" xmlns:w16sdtdh="http://schemas.microsoft.com/office/word/2020/wordml/sdtdatahash" xmlns:w16se="http://schemas.microsoft.com/office/word/2015/wordml/symex" xmlns:wpg="http://schemas.microsoft.com/office/word/2010/wordprocessingGroup" xmlns:wpi="http://schemas.microsoft.com/office/word/2010/wordprocessingInk" xmlns:wne="http://schemas.microsoft.com/office/word/2006/wordml" xmlns:wps="http://schemas.microsoft.com/office/word/2010/wordprocessingShape" mc:Ignorable="w14 w15 w16se w16cid w16 w16cex w16sdtdh wp14">
   <w:body>
     <w:p>
       <w:pPr>
@@ -10,7 +10,6 @@
           <w:szCs w:val="36"/>
         </w:rPr>
       </w:pPr>
-      <w:proofErr w:type="spellStart"/>
       <w:r>
         <w:rPr>
           <w:sz w:val="36"/>
@@ -18,7 +17,6 @@
         </w:rPr>
         <w:t>OpenDCS</w:t>
       </w:r>
-      <w:proofErr w:type="spellEnd"/>
     </w:p>
     <w:p>
       <w:pPr>
@@ -87,7 +85,7 @@
         <w:t xml:space="preserve">Document Revision </w:t>
       </w:r>
       <w:r>
-        <w:t>2</w:t>
+        <w:t>3</w:t>
       </w:r>
     </w:p>
     <w:p>
@@ -95,13 +93,7 @@
         <w:jc w:val="center"/>
       </w:pPr>
       <w:r>
-        <w:t>September</w:t>
-      </w:r>
-      <w:r>
-        <w:t xml:space="preserve"> 20</w:t>
-      </w:r>
-      <w:r>
-        <w:t>20</w:t>
+        <w:t>August, 2022</w:t>
       </w:r>
     </w:p>
     <w:p>
@@ -146,15 +138,7 @@
         <w:jc w:val="center"/>
       </w:pPr>
       <w:r>
-        <w:t xml:space="preserve">This Document is part of the </w:t>
-      </w:r>
-      <w:proofErr w:type="spellStart"/>
-      <w:r>
-        <w:t>OpenDCS</w:t>
-      </w:r>
-      <w:proofErr w:type="spellEnd"/>
-      <w:r>
-        <w:t xml:space="preserve"> Software Suite for environmental data acquisition and processing. The project home is: </w:t>
+        <w:t xml:space="preserve">This Document is part of the OpenDCS Software Suite for environmental data acquisition and processing. The project home is: </w:t>
       </w:r>
       <w:hyperlink r:id="rId7" w:history="1">
         <w:r>
@@ -268,7 +252,7 @@
         <w:rPr>
           <w:noProof/>
         </w:rPr>
-        <w:instrText xml:space="preserve"> PAGEREF _Toc50540453 \h </w:instrText>
+        <w:instrText xml:space="preserve"> PAGEREF _Toc110238172 \h </w:instrText>
       </w:r>
       <w:r>
         <w:rPr>
@@ -341,7 +325,7 @@
         <w:rPr>
           <w:noProof/>
         </w:rPr>
-        <w:instrText xml:space="preserve"> PAGEREF _Toc50540454 \h </w:instrText>
+        <w:instrText xml:space="preserve"> PAGEREF _Toc110238173 \h </w:instrText>
       </w:r>
       <w:r>
         <w:rPr>
@@ -414,7 +398,7 @@
         <w:rPr>
           <w:noProof/>
         </w:rPr>
-        <w:instrText xml:space="preserve"> PAGEREF _Toc50540455 \h </w:instrText>
+        <w:instrText xml:space="preserve"> PAGEREF _Toc110238174 \h </w:instrText>
       </w:r>
       <w:r>
         <w:rPr>
@@ -487,7 +471,7 @@
         <w:rPr>
           <w:noProof/>
         </w:rPr>
-        <w:instrText xml:space="preserve"> PAGEREF _Toc50540456 \h </w:instrText>
+        <w:instrText xml:space="preserve"> PAGEREF _Toc110238175 \h </w:instrText>
       </w:r>
       <w:r>
         <w:rPr>
@@ -560,7 +544,7 @@
         <w:rPr>
           <w:noProof/>
         </w:rPr>
-        <w:instrText xml:space="preserve"> PAGEREF _Toc50540457 \h </w:instrText>
+        <w:instrText xml:space="preserve"> PAGEREF _Toc110238176 \h </w:instrText>
       </w:r>
       <w:r>
         <w:rPr>
@@ -633,7 +617,7 @@
         <w:rPr>
           <w:noProof/>
         </w:rPr>
-        <w:instrText xml:space="preserve"> PAGEREF _Toc50540458 \h </w:instrText>
+        <w:instrText xml:space="preserve"> PAGEREF _Toc110238177 \h </w:instrText>
       </w:r>
       <w:r>
         <w:rPr>
@@ -706,7 +690,7 @@
         <w:rPr>
           <w:noProof/>
         </w:rPr>
-        <w:instrText xml:space="preserve"> PAGEREF _Toc50540459 \h </w:instrText>
+        <w:instrText xml:space="preserve"> PAGEREF _Toc110238178 \h </w:instrText>
       </w:r>
       <w:r>
         <w:rPr>
@@ -779,7 +763,7 @@
         <w:rPr>
           <w:noProof/>
         </w:rPr>
-        <w:instrText xml:space="preserve"> PAGEREF _Toc50540460 \h </w:instrText>
+        <w:instrText xml:space="preserve"> PAGEREF _Toc110238179 \h </w:instrText>
       </w:r>
       <w:r>
         <w:rPr>
@@ -852,7 +836,7 @@
         <w:rPr>
           <w:noProof/>
         </w:rPr>
-        <w:instrText xml:space="preserve"> PAGEREF _Toc50540461 \h </w:instrText>
+        <w:instrText xml:space="preserve"> PAGEREF _Toc110238180 \h </w:instrText>
       </w:r>
       <w:r>
         <w:rPr>
@@ -869,7 +853,7 @@
         <w:rPr>
           <w:noProof/>
         </w:rPr>
-        <w:t>13</w:t>
+        <w:t>14</w:t>
       </w:r>
       <w:r>
         <w:rPr>
@@ -925,7 +909,7 @@
         <w:rPr>
           <w:noProof/>
         </w:rPr>
-        <w:instrText xml:space="preserve"> PAGEREF _Toc50540462 \h </w:instrText>
+        <w:instrText xml:space="preserve"> PAGEREF _Toc110238181 \h </w:instrText>
       </w:r>
       <w:r>
         <w:rPr>
@@ -942,7 +926,7 @@
         <w:rPr>
           <w:noProof/>
         </w:rPr>
-        <w:t>13</w:t>
+        <w:t>14</w:t>
       </w:r>
       <w:r>
         <w:rPr>
@@ -998,7 +982,7 @@
         <w:rPr>
           <w:noProof/>
         </w:rPr>
-        <w:instrText xml:space="preserve"> PAGEREF _Toc50540463 \h </w:instrText>
+        <w:instrText xml:space="preserve"> PAGEREF _Toc110238182 \h </w:instrText>
       </w:r>
       <w:r>
         <w:rPr>
@@ -1015,7 +999,7 @@
         <w:rPr>
           <w:noProof/>
         </w:rPr>
-        <w:t>14</w:t>
+        <w:t>15</w:t>
       </w:r>
       <w:r>
         <w:rPr>
@@ -1071,7 +1055,7 @@
         <w:rPr>
           <w:noProof/>
         </w:rPr>
-        <w:instrText xml:space="preserve"> PAGEREF _Toc50540464 \h </w:instrText>
+        <w:instrText xml:space="preserve"> PAGEREF _Toc110238183 \h </w:instrText>
       </w:r>
       <w:r>
         <w:rPr>
@@ -1088,7 +1072,7 @@
         <w:rPr>
           <w:noProof/>
         </w:rPr>
-        <w:t>14</w:t>
+        <w:t>15</w:t>
       </w:r>
       <w:r>
         <w:rPr>
@@ -1144,7 +1128,7 @@
         <w:rPr>
           <w:noProof/>
         </w:rPr>
-        <w:instrText xml:space="preserve"> PAGEREF _Toc50540465 \h </w:instrText>
+        <w:instrText xml:space="preserve"> PAGEREF _Toc110238184 \h </w:instrText>
       </w:r>
       <w:r>
         <w:rPr>
@@ -1161,7 +1145,7 @@
         <w:rPr>
           <w:noProof/>
         </w:rPr>
-        <w:t>15</w:t>
+        <w:t>16</w:t>
       </w:r>
       <w:r>
         <w:rPr>
@@ -1217,7 +1201,7 @@
         <w:rPr>
           <w:noProof/>
         </w:rPr>
-        <w:instrText xml:space="preserve"> PAGEREF _Toc50540466 \h </w:instrText>
+        <w:instrText xml:space="preserve"> PAGEREF _Toc110238185 \h </w:instrText>
       </w:r>
       <w:r>
         <w:rPr>
@@ -1234,7 +1218,7 @@
         <w:rPr>
           <w:noProof/>
         </w:rPr>
-        <w:t>17</w:t>
+        <w:t>18</w:t>
       </w:r>
       <w:r>
         <w:rPr>
@@ -1290,7 +1274,7 @@
         <w:rPr>
           <w:noProof/>
         </w:rPr>
-        <w:instrText xml:space="preserve"> PAGEREF _Toc50540467 \h </w:instrText>
+        <w:instrText xml:space="preserve"> PAGEREF _Toc110238186 \h </w:instrText>
       </w:r>
       <w:r>
         <w:rPr>
@@ -1307,7 +1291,80 @@
         <w:rPr>
           <w:noProof/>
         </w:rPr>
-        <w:t>18</w:t>
+        <w:t>19</w:t>
+      </w:r>
+      <w:r>
+        <w:rPr>
+          <w:noProof/>
+        </w:rPr>
+        <w:fldChar w:fldCharType="end"/>
+      </w:r>
+    </w:p>
+    <w:p>
+      <w:pPr>
+        <w:pStyle w:val="TOC2"/>
+        <w:tabs>
+          <w:tab w:val="left" w:pos="960"/>
+          <w:tab w:val="right" w:leader="dot" w:pos="8630"/>
+        </w:tabs>
+        <w:rPr>
+          <w:rFonts w:asciiTheme="minorHAnsi" w:hAnsiTheme="minorHAnsi"/>
+          <w:noProof/>
+        </w:rPr>
+      </w:pPr>
+      <w:r>
+        <w:rPr>
+          <w:noProof/>
+        </w:rPr>
+        <w:t>8.1</w:t>
+      </w:r>
+      <w:r>
+        <w:rPr>
+          <w:rFonts w:asciiTheme="minorHAnsi" w:hAnsiTheme="minorHAnsi"/>
+          <w:noProof/>
+        </w:rPr>
+        <w:tab/>
+      </w:r>
+      <w:r>
+        <w:rPr>
+          <w:noProof/>
+        </w:rPr>
+        <w:t>BC Hydro Alarm Mailer</w:t>
+      </w:r>
+      <w:r>
+        <w:rPr>
+          <w:noProof/>
+        </w:rPr>
+        <w:tab/>
+      </w:r>
+      <w:r>
+        <w:rPr>
+          <w:noProof/>
+        </w:rPr>
+        <w:fldChar w:fldCharType="begin"/>
+      </w:r>
+      <w:r>
+        <w:rPr>
+          <w:noProof/>
+        </w:rPr>
+        <w:instrText xml:space="preserve"> PAGEREF _Toc110238187 \h </w:instrText>
+      </w:r>
+      <w:r>
+        <w:rPr>
+          <w:noProof/>
+        </w:rPr>
+      </w:r>
+      <w:r>
+        <w:rPr>
+          <w:noProof/>
+        </w:rPr>
+        <w:fldChar w:fldCharType="separate"/>
+      </w:r>
+      <w:r>
+        <w:rPr>
+          <w:noProof/>
+        </w:rPr>
+        <w:t>20</w:t>
       </w:r>
       <w:r>
         <w:rPr>
@@ -1338,24 +1395,18 @@
       <w:pPr>
         <w:pStyle w:val="Heading1"/>
       </w:pPr>
-      <w:bookmarkStart w:id="0" w:name="_Toc50540453"/>
+      <w:bookmarkStart w:id="0" w:name="_Ref110237850"/>
+      <w:bookmarkStart w:id="1" w:name="_Toc110238172"/>
       <w:r>
         <w:lastRenderedPageBreak/>
         <w:t>Introduction</w:t>
       </w:r>
       <w:bookmarkEnd w:id="0"/>
-    </w:p>
-    <w:p>
-      <w:r>
-        <w:t xml:space="preserve">This document describes an enhancement added to the </w:t>
-      </w:r>
-      <w:proofErr w:type="spellStart"/>
-      <w:r>
-        <w:t>OpenDCS</w:t>
-      </w:r>
-      <w:proofErr w:type="spellEnd"/>
-      <w:r>
-        <w:t xml:space="preserve"> Computation Processor for use by the United States Bureau of Reclamation. The enhancement supports data screening and the generation of automated Alarms based on the results of the screening.</w:t>
+      <w:bookmarkEnd w:id="1"/>
+    </w:p>
+    <w:p>
+      <w:r>
+        <w:t>This document describes an enhancement added to the OpenDCS Computation Processor for use by the United States Bureau of Reclamation. The enhancement supports data screening and the generation of automated Alarms based on the results of the screening.</w:t>
       </w:r>
     </w:p>
     <w:p>
@@ -1614,15 +1665,7 @@
     <w:p>
       <w:r>
         <w:lastRenderedPageBreak/>
-        <w:t xml:space="preserve">For example, if Missing Period is “48 hours”, interval is “Hour”, and Max Missing is 3, this means that if more than three missing hourly values are detected within any </w:t>
-      </w:r>
-      <w:proofErr w:type="gramStart"/>
-      <w:r>
-        <w:t>48 hour</w:t>
-      </w:r>
-      <w:proofErr w:type="gramEnd"/>
-      <w:r>
-        <w:t xml:space="preserve"> period, declare a missing data alarm. Note that missing values do not need to be contiguous within the period.</w:t>
+        <w:t>For example, if Missing Period is “48 hours”, interval is “Hour”, and Max Missing is 3, this means that if more than three missing hourly values are detected within any 48 hour period, declare a missing data alarm. Note that missing values do not need to be contiguous within the period.</w:t>
       </w:r>
     </w:p>
     <w:p>
@@ -1693,19 +1736,9 @@
       <w:r>
         <w:t xml:space="preserve">The </w:t>
       </w:r>
-      <w:proofErr w:type="spellStart"/>
-      <w:r>
-        <w:t>enhancment</w:t>
-      </w:r>
-      <w:proofErr w:type="spellEnd"/>
-      <w:r>
-        <w:t xml:space="preserve"> to </w:t>
-      </w:r>
-      <w:proofErr w:type="spellStart"/>
-      <w:r>
-        <w:t>OpenDCS</w:t>
-      </w:r>
-      <w:proofErr w:type="spellEnd"/>
+      <w:r>
+        <w:t>enhancment to OpenDCS</w:t>
+      </w:r>
       <w:r>
         <w:t xml:space="preserve"> presented here expands on </w:t>
       </w:r>
@@ -1723,14 +1756,14 @@
       <w:pPr>
         <w:pStyle w:val="Heading1"/>
       </w:pPr>
-      <w:bookmarkStart w:id="1" w:name="_Ref426784810"/>
-      <w:bookmarkStart w:id="2" w:name="_Toc50540454"/>
+      <w:bookmarkStart w:id="2" w:name="_Ref426784810"/>
+      <w:bookmarkStart w:id="3" w:name="_Toc110238173"/>
       <w:r>
         <w:lastRenderedPageBreak/>
         <w:t>Database Tables for Alarms</w:t>
       </w:r>
-      <w:bookmarkEnd w:id="1"/>
       <w:bookmarkEnd w:id="2"/>
+      <w:bookmarkEnd w:id="3"/>
     </w:p>
     <w:p>
       <w:r>
@@ -1792,15 +1825,7 @@
         <w:t xml:space="preserve">An ALARM_SCREENING is associated with a DATATYPE and optionally a SITE. Records without SITE assignment can define a kind of default for a data type. For example, you might </w:t>
       </w:r>
       <w:r>
-        <w:t xml:space="preserve">define a screening with datatype=Incremental </w:t>
-      </w:r>
-      <w:proofErr w:type="spellStart"/>
-      <w:r>
-        <w:t>Precip</w:t>
-      </w:r>
-      <w:proofErr w:type="spellEnd"/>
-      <w:r>
-        <w:t xml:space="preserve"> and no site assignment.</w:t>
+        <w:t>define a screening with datatype=Incremental Precip and no site assignment.</w:t>
       </w:r>
     </w:p>
     <w:p>
@@ -1810,15 +1835,7 @@
     </w:p>
     <w:p>
       <w:r>
-        <w:t>An ALARM_SCREENING may have a START_DATE_TIME. If so, only values after the specified start will be checked with this screening. For example, you may have limits that evolve over time for a given Site/</w:t>
-      </w:r>
-      <w:proofErr w:type="spellStart"/>
-      <w:r>
-        <w:t>DataType</w:t>
-      </w:r>
-      <w:proofErr w:type="spellEnd"/>
-      <w:r>
-        <w:t>. There may be a series of ALARM_SCREENING records with different START_DATE_TIMEs. The appropriate record will be used depending on the data time.</w:t>
+        <w:t>An ALARM_SCREENING may have a START_DATE_TIME. If so, only values after the specified start will be checked with this screening. For example, you may have limits that evolve over time for a given Site/DataType. There may be a series of ALARM_SCREENING records with different START_DATE_TIMEs. The appropriate record will be used depending on the data time.</w:t>
       </w:r>
     </w:p>
     <w:p>
@@ -1917,39 +1934,23 @@
     <w:p/>
     <w:p>
       <w:r>
-        <w:t xml:space="preserve">For </w:t>
-      </w:r>
-      <w:proofErr w:type="spellStart"/>
-      <w:r>
-        <w:t>OpenDCS</w:t>
-      </w:r>
-      <w:proofErr w:type="spellEnd"/>
-      <w:r>
-        <w:t xml:space="preserve"> 6.8, LOADING_APPLICATION_ID was added to ALARM_SCREENING, ALARM_CURRENT, and ALARM_HISTORY. The ID must be set in ALARM_SCREENING and must match the application ID assigned to the screening algorithm.</w:t>
+        <w:t>For OpenDCS 6.8, LOADING_APPLICATION_ID was added to ALARM_SCREENING, ALARM_CURRENT, and ALARM_HISTORY. The ID must be set in ALARM_SCREENING and must match the application ID assigned to the screening algorithm.</w:t>
       </w:r>
     </w:p>
     <w:p>
       <w:pPr>
         <w:pStyle w:val="Heading1"/>
       </w:pPr>
-      <w:bookmarkStart w:id="3" w:name="_Toc50540455"/>
+      <w:bookmarkStart w:id="4" w:name="_Toc110238174"/>
       <w:r>
         <w:lastRenderedPageBreak/>
         <w:t>Alarm Editor</w:t>
       </w:r>
-      <w:bookmarkEnd w:id="3"/>
-    </w:p>
-    <w:p>
-      <w:r>
-        <w:t>The program “</w:t>
-      </w:r>
-      <w:proofErr w:type="spellStart"/>
-      <w:r>
-        <w:t>alarmedit</w:t>
-      </w:r>
-      <w:proofErr w:type="spellEnd"/>
-      <w:r>
-        <w:t>” will allow you to maintain all of the screening records in a GUI. It is structured like the computations editor and the DECODES database editor. At the top level there are two tabs:</w:t>
+      <w:bookmarkEnd w:id="4"/>
+    </w:p>
+    <w:p>
+      <w:r>
+        <w:t>The program “alarmedit” will allow you to maintain all of the screening records in a GUI. It is structured like the computations editor and the DECODES database editor. At the top level there are two tabs:</w:t>
       </w:r>
     </w:p>
     <w:p>
@@ -2041,11 +2042,11 @@
       <w:pPr>
         <w:pStyle w:val="Heading2"/>
       </w:pPr>
-      <w:bookmarkStart w:id="4" w:name="_Toc50540456"/>
+      <w:bookmarkStart w:id="5" w:name="_Toc110238175"/>
       <w:r>
         <w:t>Screenings and Limit Sets</w:t>
       </w:r>
-      <w:bookmarkEnd w:id="4"/>
+      <w:bookmarkEnd w:id="5"/>
     </w:p>
     <w:p>
       <w:r>
@@ -2103,15 +2104,7 @@
         </w:numPr>
       </w:pPr>
       <w:r>
-        <w:t>This screening is associated with Email Group “</w:t>
-      </w:r>
-      <w:proofErr w:type="spellStart"/>
-      <w:r>
-        <w:t>testgroup</w:t>
-      </w:r>
-      <w:proofErr w:type="spellEnd"/>
-      <w:r>
-        <w:t>”, meaning that when an alarm is generated an email will be sent to the recipients in that group.</w:t>
+        <w:t>This screening is associated with Email Group “testgroup”, meaning that when an alarm is generated an email will be sent to the recipients in that group.</w:t>
       </w:r>
     </w:p>
     <w:p>
@@ -2241,24 +2234,16 @@
       <w:pPr>
         <w:pStyle w:val="Heading2"/>
       </w:pPr>
-      <w:bookmarkStart w:id="5" w:name="_Toc50540457"/>
+      <w:bookmarkStart w:id="6" w:name="_Toc110238176"/>
       <w:r>
         <w:lastRenderedPageBreak/>
         <w:t>Email Groups</w:t>
       </w:r>
-      <w:bookmarkEnd w:id="5"/>
-    </w:p>
-    <w:p>
-      <w:r>
-        <w:t xml:space="preserve">Email groups let you specify a list of email addresses. This feature builds on a previous </w:t>
-      </w:r>
-      <w:proofErr w:type="spellStart"/>
-      <w:r>
-        <w:t>OpenDCS</w:t>
-      </w:r>
-      <w:proofErr w:type="spellEnd"/>
-      <w:r>
-        <w:t xml:space="preserve"> feature added for another client that allows you to send Email alarms based on file and event conditions.</w:t>
+      <w:bookmarkEnd w:id="6"/>
+    </w:p>
+    <w:p>
+      <w:r>
+        <w:t>Email groups let you specify a list of email addresses. This feature builds on a previous OpenDCS feature added for another client that allows you to send Email alarms based on file and event conditions.</w:t>
       </w:r>
     </w:p>
     <w:p>
@@ -2335,24 +2320,16 @@
       <w:pPr>
         <w:pStyle w:val="Heading1"/>
       </w:pPr>
-      <w:bookmarkStart w:id="6" w:name="_Toc50540458"/>
+      <w:bookmarkStart w:id="7" w:name="_Toc110238177"/>
       <w:r>
         <w:lastRenderedPageBreak/>
         <w:t>Alarm Screening Computations</w:t>
       </w:r>
-      <w:bookmarkEnd w:id="6"/>
-    </w:p>
-    <w:p>
-      <w:r>
-        <w:t xml:space="preserve">For </w:t>
-      </w:r>
-      <w:proofErr w:type="spellStart"/>
-      <w:r>
-        <w:t>OpenDCS</w:t>
-      </w:r>
-      <w:proofErr w:type="spellEnd"/>
-      <w:r>
-        <w:t xml:space="preserve"> 6.6 RC04 there is a new Alarm Screening Algorithm. If you do not have this algorithm in your database yet, import it as follows:</w:t>
+      <w:bookmarkEnd w:id="7"/>
+    </w:p>
+    <w:p>
+      <w:r>
+        <w:t>For OpenDCS 6.6 RC04 there is a new Alarm Screening Algorithm. If you do not have this algorithm in your database yet, import it as follows:</w:t>
       </w:r>
     </w:p>
     <w:p>
@@ -2431,15 +2408,7 @@
     <w:p/>
     <w:p>
       <w:r>
-        <w:t xml:space="preserve">The </w:t>
-      </w:r>
-      <w:proofErr w:type="spellStart"/>
-      <w:r>
-        <w:t>AlarmScreening</w:t>
-      </w:r>
-      <w:proofErr w:type="spellEnd"/>
-      <w:r>
-        <w:t xml:space="preserve"> algorithm has one input and one optional output. They may refer to the same time series or you can leave the output undefined. Properties control how flags are set on input and output parameters.</w:t>
+        <w:t>The AlarmScreening algorithm has one input and one optional output. They may refer to the same time series or you can leave the output undefined. Properties control how flags are set on input and output parameters.</w:t>
       </w:r>
     </w:p>
     <w:p>
@@ -2505,11 +2474,9 @@
             <w:tcW w:w="2268" w:type="dxa"/>
           </w:tcPr>
           <w:p>
-            <w:proofErr w:type="spellStart"/>
             <w:r>
               <w:t>setInputFlags</w:t>
             </w:r>
-            <w:proofErr w:type="spellEnd"/>
           </w:p>
         </w:tc>
         <w:tc>
@@ -2531,15 +2498,7 @@
               <w:t>(default=false) Normally the flags are set on the output only</w:t>
             </w:r>
             <w:r>
-              <w:t>. Set this to true to have flags set on the input values as well. Recall that the output parameter is optional. If undefined, then you should set ‘</w:t>
-            </w:r>
-            <w:proofErr w:type="spellStart"/>
-            <w:r>
-              <w:t>setInputFlags</w:t>
-            </w:r>
-            <w:proofErr w:type="spellEnd"/>
-            <w:r>
-              <w:t>’ to TRUE.</w:t>
+              <w:t>. Set this to true to have flags set on the input values as well. Recall that the output parameter is optional. If undefined, then you should set ‘setInputFlags’ to TRUE.</w:t>
             </w:r>
           </w:p>
         </w:tc>
@@ -2550,11 +2509,9 @@
             <w:tcW w:w="2268" w:type="dxa"/>
           </w:tcPr>
           <w:p>
-            <w:proofErr w:type="spellStart"/>
             <w:r>
               <w:t>noOutputOnReject</w:t>
             </w:r>
-            <w:proofErr w:type="spellEnd"/>
           </w:p>
         </w:tc>
         <w:tc>
@@ -2593,11 +2550,9 @@
             <w:tcW w:w="2268" w:type="dxa"/>
           </w:tcPr>
           <w:p>
-            <w:proofErr w:type="spellStart"/>
             <w:r>
               <w:t>noOverwrite</w:t>
             </w:r>
-            <w:proofErr w:type="spellEnd"/>
           </w:p>
         </w:tc>
         <w:tc>
@@ -2636,11 +2591,9 @@
             <w:tcW w:w="2268" w:type="dxa"/>
           </w:tcPr>
           <w:p>
-            <w:proofErr w:type="spellStart"/>
             <w:r>
               <w:t>setDataFlags</w:t>
             </w:r>
-            <w:proofErr w:type="spellEnd"/>
           </w:p>
         </w:tc>
         <w:tc>
@@ -2719,23 +2672,7 @@
           <w:i/>
           <w:iCs/>
         </w:rPr>
-        <w:t xml:space="preserve">Note: in </w:t>
-      </w:r>
-      <w:proofErr w:type="spellStart"/>
-      <w:r>
-        <w:rPr>
-          <w:i/>
-          <w:iCs/>
-        </w:rPr>
-        <w:t>OpenDCS</w:t>
-      </w:r>
-      <w:proofErr w:type="spellEnd"/>
-      <w:r>
-        <w:rPr>
-          <w:i/>
-          <w:iCs/>
-        </w:rPr>
-        <w:t xml:space="preserve"> 6.8, LOADING_APPLICATION_ID in the screening must also match the ID assigned to the computation. This was added to allow you to have multiple different screenings for each TSID, as long as they’re assigned to different loading applications.</w:t>
+        <w:t>Note: in OpenDCS 6.8, LOADING_APPLICATION_ID in the screening must also match the ID assigned to the computation. This was added to allow you to have multiple different screenings for each TSID, as long as they’re assigned to different loading applications.</w:t>
       </w:r>
     </w:p>
     <w:p>
@@ -2759,15 +2696,7 @@
         </w:numPr>
       </w:pPr>
       <w:r>
-        <w:t>If (</w:t>
-      </w:r>
-      <w:proofErr w:type="spellStart"/>
-      <w:r>
-        <w:t>setInputFlags</w:t>
-      </w:r>
-      <w:proofErr w:type="spellEnd"/>
-      <w:r>
-        <w:t xml:space="preserve"> == true), then the flags are set on the input value</w:t>
+        <w:t>If (setInputFlags == true), then the flags are set on the input value</w:t>
       </w:r>
     </w:p>
     <w:p>
@@ -2916,11 +2845,11 @@
       <w:pPr>
         <w:pStyle w:val="Heading2"/>
       </w:pPr>
-      <w:bookmarkStart w:id="7" w:name="_Toc50540459"/>
+      <w:bookmarkStart w:id="8" w:name="_Toc110238178"/>
       <w:r>
         <w:t>Missing Data Checks</w:t>
       </w:r>
-      <w:bookmarkEnd w:id="7"/>
+      <w:bookmarkEnd w:id="8"/>
     </w:p>
     <w:p>
       <w:r>
@@ -3001,11 +2930,11 @@
       <w:pPr>
         <w:pStyle w:val="Heading2"/>
       </w:pPr>
-      <w:bookmarkStart w:id="8" w:name="_Toc50540460"/>
+      <w:bookmarkStart w:id="9" w:name="_Toc110238179"/>
       <w:r>
         <w:t>Configure Computation Process for Email Notifications</w:t>
       </w:r>
-      <w:bookmarkEnd w:id="8"/>
+      <w:bookmarkEnd w:id="9"/>
     </w:p>
     <w:p>
       <w:r>
@@ -3019,15 +2948,7 @@
     </w:p>
     <w:p>
       <w:r>
-        <w:t>If you want email notifications to come from the computation editor when running an alarm computation, be sure to also set these properties in the “</w:t>
-      </w:r>
-      <w:proofErr w:type="spellStart"/>
-      <w:r>
-        <w:t>compedit</w:t>
-      </w:r>
-      <w:proofErr w:type="spellEnd"/>
-      <w:r>
-        <w:t>” process record.</w:t>
+        <w:t>If you want email notifications to come from the computation editor when running an alarm computation, be sure to also set these properties in the “compedit” process record.</w:t>
       </w:r>
     </w:p>
     <w:p>
@@ -3122,11 +3043,9 @@
             <w:tcW w:w="2988" w:type="dxa"/>
           </w:tcPr>
           <w:p>
-            <w:proofErr w:type="spellStart"/>
             <w:r>
               <w:t>mail.smtp.host</w:t>
             </w:r>
-            <w:proofErr w:type="spellEnd"/>
           </w:p>
         </w:tc>
         <w:tc>
@@ -3161,16 +3080,9 @@
             <w:tcW w:w="2988" w:type="dxa"/>
           </w:tcPr>
           <w:p>
-            <w:proofErr w:type="spellStart"/>
-            <w:proofErr w:type="gramStart"/>
-            <w:r>
-              <w:t>mail.smtp</w:t>
-            </w:r>
-            <w:proofErr w:type="gramEnd"/>
-            <w:r>
-              <w:t>.port</w:t>
-            </w:r>
-            <w:proofErr w:type="spellEnd"/>
+            <w:r>
+              <w:t>mail.smtp.port</w:t>
+            </w:r>
           </w:p>
         </w:tc>
         <w:tc>
@@ -3200,16 +3112,9 @@
             <w:tcW w:w="2988" w:type="dxa"/>
           </w:tcPr>
           <w:p>
-            <w:proofErr w:type="spellStart"/>
-            <w:proofErr w:type="gramStart"/>
-            <w:r>
-              <w:t>mail.smtp</w:t>
-            </w:r>
-            <w:proofErr w:type="gramEnd"/>
-            <w:r>
-              <w:t>.auth</w:t>
-            </w:r>
-            <w:proofErr w:type="spellEnd"/>
+            <w:r>
+              <w:t>mail.smtp.auth</w:t>
+            </w:r>
           </w:p>
         </w:tc>
         <w:tc>
@@ -3228,23 +3133,7 @@
           </w:tcPr>
           <w:p>
             <w:r>
-              <w:t xml:space="preserve">(true/false) if true, then perform an authenticated connection to the mail server. If true, then you must also set </w:t>
-            </w:r>
-            <w:proofErr w:type="spellStart"/>
-            <w:r>
-              <w:t>smtp.username</w:t>
-            </w:r>
-            <w:proofErr w:type="spellEnd"/>
-            <w:r>
-              <w:t xml:space="preserve"> and </w:t>
-            </w:r>
-            <w:proofErr w:type="spellStart"/>
-            <w:r>
-              <w:t>smtp.password</w:t>
-            </w:r>
-            <w:proofErr w:type="spellEnd"/>
-            <w:r>
-              <w:t>.</w:t>
+              <w:t>(true/false) if true, then perform an authenticated connection to the mail server. If true, then you must also set smtp.username and smtp.password.</w:t>
             </w:r>
           </w:p>
         </w:tc>
@@ -3255,16 +3144,9 @@
             <w:tcW w:w="2988" w:type="dxa"/>
           </w:tcPr>
           <w:p>
-            <w:proofErr w:type="spellStart"/>
-            <w:proofErr w:type="gramStart"/>
-            <w:r>
-              <w:t>mail.smtp</w:t>
-            </w:r>
-            <w:proofErr w:type="gramEnd"/>
-            <w:r>
-              <w:t>.starttls.enable</w:t>
-            </w:r>
-            <w:proofErr w:type="spellEnd"/>
+            <w:r>
+              <w:t>mail.smtp.starttls.enable</w:t>
+            </w:r>
           </w:p>
         </w:tc>
         <w:tc>
@@ -3294,13 +3176,9 @@
             <w:tcW w:w="2988" w:type="dxa"/>
           </w:tcPr>
           <w:p>
-            <w:proofErr w:type="spellStart"/>
-            <w:proofErr w:type="gramStart"/>
             <w:r>
               <w:t>smtp.username</w:t>
             </w:r>
-            <w:proofErr w:type="spellEnd"/>
-            <w:proofErr w:type="gramEnd"/>
           </w:p>
         </w:tc>
         <w:tc>
@@ -3319,15 +3197,7 @@
           </w:tcPr>
           <w:p>
             <w:r>
-              <w:t xml:space="preserve">Required if </w:t>
-            </w:r>
-            <w:proofErr w:type="spellStart"/>
-            <w:r>
-              <w:t>mail.smtp.auth</w:t>
-            </w:r>
-            <w:proofErr w:type="spellEnd"/>
-            <w:r>
-              <w:t xml:space="preserve"> is true, this is the user name for connecting to the mail server.</w:t>
+              <w:t>Required if mail.smtp.auth is true, this is the user name for connecting to the mail server.</w:t>
             </w:r>
           </w:p>
         </w:tc>
@@ -3338,13 +3208,9 @@
             <w:tcW w:w="2988" w:type="dxa"/>
           </w:tcPr>
           <w:p>
-            <w:proofErr w:type="spellStart"/>
-            <w:proofErr w:type="gramStart"/>
             <w:r>
               <w:t>smtp.password</w:t>
             </w:r>
-            <w:proofErr w:type="spellEnd"/>
-            <w:proofErr w:type="gramEnd"/>
           </w:p>
         </w:tc>
         <w:tc>
@@ -3363,15 +3229,7 @@
           </w:tcPr>
           <w:p>
             <w:r>
-              <w:t xml:space="preserve">Required if </w:t>
-            </w:r>
-            <w:proofErr w:type="spellStart"/>
-            <w:r>
-              <w:t>mail.smtp.auth</w:t>
-            </w:r>
-            <w:proofErr w:type="spellEnd"/>
-            <w:r>
-              <w:t xml:space="preserve"> is true, this is the password for connecting to the mail server.</w:t>
+              <w:t>Required if mail.smtp.auth is true, this is the password for connecting to the mail server.</w:t>
             </w:r>
           </w:p>
         </w:tc>
@@ -3382,11 +3240,9 @@
             <w:tcW w:w="2988" w:type="dxa"/>
           </w:tcPr>
           <w:p>
-            <w:proofErr w:type="spellStart"/>
             <w:r>
               <w:t>fromAddr</w:t>
             </w:r>
-            <w:proofErr w:type="spellEnd"/>
           </w:p>
         </w:tc>
         <w:tc>
@@ -3416,11 +3272,9 @@
             <w:tcW w:w="2988" w:type="dxa"/>
           </w:tcPr>
           <w:p>
-            <w:proofErr w:type="spellStart"/>
             <w:r>
               <w:t>fromName</w:t>
             </w:r>
-            <w:proofErr w:type="spellEnd"/>
           </w:p>
         </w:tc>
         <w:tc>
@@ -3450,11 +3304,9 @@
             <w:tcW w:w="2988" w:type="dxa"/>
           </w:tcPr>
           <w:p>
-            <w:proofErr w:type="spellStart"/>
             <w:r>
               <w:t>resendSeconds</w:t>
             </w:r>
-            <w:proofErr w:type="spellEnd"/>
           </w:p>
         </w:tc>
         <w:tc>
@@ -3484,11 +3336,9 @@
             <w:tcW w:w="2988" w:type="dxa"/>
           </w:tcPr>
           <w:p>
-            <w:proofErr w:type="spellStart"/>
             <w:r>
               <w:t>notifyMaxAgeDays</w:t>
             </w:r>
-            <w:proofErr w:type="spellEnd"/>
           </w:p>
         </w:tc>
         <w:tc>
@@ -3518,11 +3368,9 @@
             <w:tcW w:w="2988" w:type="dxa"/>
           </w:tcPr>
           <w:p>
-            <w:proofErr w:type="spellStart"/>
             <w:r>
               <w:t>resendSeconds</w:t>
             </w:r>
-            <w:proofErr w:type="spellEnd"/>
           </w:p>
         </w:tc>
         <w:tc>
@@ -3552,11 +3400,9 @@
             <w:tcW w:w="2988" w:type="dxa"/>
           </w:tcPr>
           <w:p>
-            <w:proofErr w:type="spellStart"/>
             <w:r>
               <w:t>notifyMaxAgeDays</w:t>
             </w:r>
-            <w:proofErr w:type="spellEnd"/>
           </w:p>
         </w:tc>
         <w:tc>
@@ -3576,6 +3422,53 @@
           <w:p>
             <w:r>
               <w:t>Do not send email notifications for alarm conditions on data older than this.</w:t>
+            </w:r>
+          </w:p>
+        </w:tc>
+      </w:tr>
+      <w:tr>
+        <w:tc>
+          <w:tcPr>
+            <w:tcW w:w="2988" w:type="dxa"/>
+          </w:tcPr>
+          <w:p>
+            <w:r>
+              <w:t>mailer.class</w:t>
+            </w:r>
+          </w:p>
+        </w:tc>
+        <w:tc>
+          <w:tcPr>
+            <w:tcW w:w="1350" w:type="dxa"/>
+          </w:tcPr>
+          <w:p/>
+        </w:tc>
+        <w:tc>
+          <w:tcPr>
+            <w:tcW w:w="5238" w:type="dxa"/>
+          </w:tcPr>
+          <w:p>
+            <w:r>
+              <w:t>If you require a particular format or special mail handling, set this to the class name to handle the actual sending of mail.</w:t>
+            </w:r>
+          </w:p>
+          <w:p>
+            <w:r>
+              <w:t xml:space="preserve">If not set, the default class “decodes.tsdb.alarm.mail.AlarmMailer” will be </w:t>
+            </w:r>
+            <w:r>
+              <w:lastRenderedPageBreak/>
+              <w:t>used.</w:t>
+            </w:r>
+          </w:p>
+          <w:p>
+            <w:r>
+              <w:t>BC Hydro applications should use:</w:t>
+            </w:r>
+          </w:p>
+          <w:p>
+            <w:r>
+              <w:t>decodes.tsdb.alarm.mail.BCHydroAlarmMailer</w:t>
             </w:r>
           </w:p>
         </w:tc>
@@ -3587,7 +3480,7 @@
       <w:pPr>
         <w:pStyle w:val="Heading1"/>
       </w:pPr>
-      <w:bookmarkStart w:id="9" w:name="_Toc50540461"/>
+      <w:bookmarkStart w:id="10" w:name="_Toc110238180"/>
       <w:r>
         <w:lastRenderedPageBreak/>
         <w:t>Import and Export</w:t>
@@ -3595,44 +3488,48 @@
       <w:r>
         <w:t xml:space="preserve"> Screening Records</w:t>
       </w:r>
-      <w:bookmarkEnd w:id="9"/>
-    </w:p>
-    <w:p>
-      <w:r>
-        <w:t xml:space="preserve">The </w:t>
-      </w:r>
-      <w:proofErr w:type="spellStart"/>
+      <w:bookmarkEnd w:id="10"/>
+    </w:p>
+    <w:p>
+      <w:r>
+        <w:t xml:space="preserve">The alarmexport and alarmimport utilities can export screening records to and import from </w:t>
+      </w:r>
+      <w:r>
+        <w:t>XML files</w:t>
+      </w:r>
+      <w:r>
+        <w:t>.</w:t>
+      </w:r>
+    </w:p>
+    <w:p>
+      <w:pPr>
+        <w:pStyle w:val="Heading2"/>
+      </w:pPr>
+      <w:bookmarkStart w:id="11" w:name="_Toc110238181"/>
+      <w:r>
+        <w:t>Export Alarm Records to XML File</w:t>
+      </w:r>
+      <w:bookmarkEnd w:id="11"/>
+    </w:p>
+    <w:p>
+      <w:pPr>
+        <w:pStyle w:val="code"/>
+        <w:rPr>
+          <w:i/>
+        </w:rPr>
+      </w:pPr>
       <w:r>
         <w:t>alarmexport</w:t>
       </w:r>
-      <w:proofErr w:type="spellEnd"/>
-      <w:r>
-        <w:t xml:space="preserve"> and </w:t>
-      </w:r>
-      <w:proofErr w:type="spellStart"/>
-      <w:r>
-        <w:t>alarmimport</w:t>
-      </w:r>
-      <w:proofErr w:type="spellEnd"/>
-      <w:r>
-        <w:t xml:space="preserve"> utilities can export screening records to and import from </w:t>
-      </w:r>
-      <w:r>
-        <w:t>XML files</w:t>
-      </w:r>
-      <w:r>
-        <w:t>.</w:t>
-      </w:r>
-    </w:p>
-    <w:p>
-      <w:pPr>
-        <w:pStyle w:val="Heading2"/>
-      </w:pPr>
-      <w:bookmarkStart w:id="10" w:name="_Toc50540462"/>
-      <w:r>
-        <w:t>Export Alarm Records to XML File</w:t>
-      </w:r>
-      <w:bookmarkEnd w:id="10"/>
+      <w:r>
+        <w:t xml:space="preserve"> [</w:t>
+      </w:r>
+      <w:r>
+        <w:rPr>
+          <w:i/>
+        </w:rPr>
+        <w:t>options...]</w:t>
+      </w:r>
     </w:p>
     <w:p>
       <w:pPr>
@@ -3641,26 +3538,6 @@
           <w:i/>
         </w:rPr>
       </w:pPr>
-      <w:r>
-        <w:t>alarmexport</w:t>
-      </w:r>
-      <w:r>
-        <w:t xml:space="preserve"> [</w:t>
-      </w:r>
-      <w:r>
-        <w:rPr>
-          <w:i/>
-        </w:rPr>
-        <w:t>options...]</w:t>
-      </w:r>
-    </w:p>
-    <w:p>
-      <w:pPr>
-        <w:pStyle w:val="code"/>
-        <w:rPr>
-          <w:i/>
-        </w:rPr>
-      </w:pPr>
     </w:p>
     <w:p>
       <w:r>
@@ -3669,15 +3546,7 @@
     </w:p>
     <w:p>
       <w:r>
-        <w:t xml:space="preserve">As with most </w:t>
-      </w:r>
-      <w:proofErr w:type="spellStart"/>
-      <w:r>
-        <w:t>opendcs</w:t>
-      </w:r>
-      <w:proofErr w:type="spellEnd"/>
-      <w:r>
-        <w:t xml:space="preserve"> programs, the –x argument will result in a help message containing all allowable options.</w:t>
+        <w:t>As with most opendcs programs, the –x argument will result in a help message containing all allowable options.</w:t>
       </w:r>
     </w:p>
     <w:p>
@@ -3828,7 +3697,6 @@
         </w:rPr>
         <w:t xml:space="preserve"> </w:t>
       </w:r>
-      <w:proofErr w:type="spellStart"/>
       <w:r>
         <w:rPr>
           <w:rFonts w:ascii="Courier New" w:hAnsi="Courier New" w:cs="Courier New"/>
@@ -3836,7 +3704,6 @@
         </w:rPr>
         <w:t>alarmGroupName</w:t>
       </w:r>
-      <w:proofErr w:type="spellEnd"/>
       <w:r>
         <w:rPr>
           <w:rFonts w:ascii="Courier New" w:hAnsi="Courier New" w:cs="Courier New"/>
@@ -3879,7 +3746,6 @@
         </w:rPr>
         <w:t xml:space="preserve"> </w:t>
       </w:r>
-      <w:proofErr w:type="spellStart"/>
       <w:r>
         <w:rPr>
           <w:rFonts w:ascii="Courier New" w:hAnsi="Courier New" w:cs="Courier New"/>
@@ -3887,7 +3753,6 @@
         </w:rPr>
         <w:t>siteName</w:t>
       </w:r>
-      <w:proofErr w:type="spellEnd"/>
       <w:r>
         <w:rPr>
           <w:rFonts w:ascii="Courier New" w:hAnsi="Courier New" w:cs="Courier New"/>
@@ -3924,16 +3789,12 @@
       <w:r>
         <w:tab/>
       </w:r>
-      <w:proofErr w:type="spellStart"/>
-      <w:proofErr w:type="gramStart"/>
       <w:r>
         <w:rPr>
           <w:i/>
         </w:rPr>
         <w:t>Standard:Code</w:t>
       </w:r>
-      <w:proofErr w:type="spellEnd"/>
-      <w:proofErr w:type="gramEnd"/>
     </w:p>
     <w:p>
       <w:r>
@@ -3945,28 +3806,16 @@
         <w:ind w:firstLine="576"/>
       </w:pPr>
       <w:r>
-        <w:t>SHEF-</w:t>
-      </w:r>
-      <w:proofErr w:type="gramStart"/>
-      <w:r>
-        <w:t>PE:HG</w:t>
-      </w:r>
-      <w:proofErr w:type="gramEnd"/>
+        <w:t>SHEF-PE:HG</w:t>
+      </w:r>
     </w:p>
     <w:p>
       <w:pPr>
         <w:ind w:firstLine="576"/>
       </w:pPr>
-      <w:proofErr w:type="spellStart"/>
-      <w:proofErr w:type="gramStart"/>
-      <w:r>
-        <w:t>CWMS:Stage</w:t>
-      </w:r>
-      <w:proofErr w:type="gramEnd"/>
-      <w:r>
-        <w:t>-Tailwater</w:t>
-      </w:r>
-      <w:proofErr w:type="spellEnd"/>
+      <w:r>
+        <w:t>CWMS:Stage-Tailwater</w:t>
+      </w:r>
     </w:p>
     <w:p>
       <w:pPr>
@@ -3980,16 +3829,12 @@
       <w:r>
         <w:t xml:space="preserve">Likewise, Site Names may be simple names to match the preferred name type or may be specified as </w:t>
       </w:r>
-      <w:proofErr w:type="spellStart"/>
-      <w:proofErr w:type="gramStart"/>
       <w:r>
         <w:rPr>
           <w:i/>
         </w:rPr>
         <w:t>nametype:namevalue</w:t>
       </w:r>
-      <w:proofErr w:type="spellEnd"/>
-      <w:proofErr w:type="gramEnd"/>
       <w:r>
         <w:t>. E.g.</w:t>
       </w:r>
@@ -4003,14 +3848,8 @@
     <w:p>
       <w:r>
         <w:tab/>
-      </w:r>
-      <w:proofErr w:type="spellStart"/>
-      <w:proofErr w:type="gramStart"/>
-      <w:r>
         <w:t>CWMS:PatapscoJunction</w:t>
       </w:r>
-      <w:proofErr w:type="spellEnd"/>
-      <w:proofErr w:type="gramEnd"/>
     </w:p>
     <w:p/>
     <w:p/>
@@ -4019,12 +3858,12 @@
       <w:pPr>
         <w:pStyle w:val="Heading2"/>
       </w:pPr>
-      <w:bookmarkStart w:id="11" w:name="_Toc50540463"/>
+      <w:bookmarkStart w:id="12" w:name="_Toc110238182"/>
       <w:r>
         <w:lastRenderedPageBreak/>
         <w:t>Import Alarm Records from XML File</w:t>
       </w:r>
-      <w:bookmarkEnd w:id="11"/>
+      <w:bookmarkEnd w:id="12"/>
     </w:p>
     <w:p>
       <w:pPr>
@@ -4062,11 +3901,11 @@
       <w:pPr>
         <w:pStyle w:val="Heading2"/>
       </w:pPr>
-      <w:bookmarkStart w:id="12" w:name="_Toc50540464"/>
+      <w:bookmarkStart w:id="13" w:name="_Toc110238183"/>
       <w:r>
         <w:t>XML File Format</w:t>
       </w:r>
-      <w:bookmarkEnd w:id="12"/>
+      <w:bookmarkEnd w:id="13"/>
     </w:p>
     <w:p>
       <w:r>
@@ -4829,12 +4668,12 @@
       <w:pPr>
         <w:pStyle w:val="Heading1"/>
       </w:pPr>
-      <w:bookmarkStart w:id="13" w:name="_Toc50540465"/>
+      <w:bookmarkStart w:id="14" w:name="_Toc110238184"/>
       <w:r>
         <w:lastRenderedPageBreak/>
         <w:t>Alarm Flags</w:t>
       </w:r>
-      <w:bookmarkEnd w:id="13"/>
+      <w:bookmarkEnd w:id="14"/>
     </w:p>
     <w:p>
       <w:r>
@@ -4866,15 +4705,7 @@
     </w:p>
     <w:p>
       <w:r>
-        <w:t xml:space="preserve">The following alarm definitions are applicable to HDB and </w:t>
-      </w:r>
-      <w:proofErr w:type="spellStart"/>
-      <w:r>
-        <w:t>OpenTSDB</w:t>
-      </w:r>
-      <w:proofErr w:type="spellEnd"/>
-      <w:r>
-        <w:t>:</w:t>
+        <w:t>The following alarm definitions are applicable to HDB and OpenTSDB:</w:t>
       </w:r>
     </w:p>
     <w:tbl>
@@ -5711,11 +5542,9 @@
             <w:pPr>
               <w:jc w:val="center"/>
             </w:pPr>
-            <w:proofErr w:type="spellStart"/>
             <w:r>
               <w:t>vv</w:t>
             </w:r>
-            <w:proofErr w:type="spellEnd"/>
           </w:p>
         </w:tc>
         <w:tc>
@@ -5766,11 +5595,9 @@
             <w:pPr>
               <w:jc w:val="center"/>
             </w:pPr>
-            <w:proofErr w:type="spellStart"/>
             <w:r>
               <w:t>Rv</w:t>
             </w:r>
-            <w:proofErr w:type="spellEnd"/>
           </w:p>
         </w:tc>
         <w:tc>
@@ -5896,19 +5723,7 @@
     <w:p>
       <w:r>
         <w:lastRenderedPageBreak/>
-        <w:t>In HDB, the Display codes are stored in the “</w:t>
-      </w:r>
-      <w:proofErr w:type="spellStart"/>
-      <w:r>
-        <w:t>derivation_flags</w:t>
-      </w:r>
-      <w:proofErr w:type="spellEnd"/>
-      <w:r>
-        <w:t xml:space="preserve">” values in the </w:t>
-      </w:r>
-      <w:proofErr w:type="spellStart"/>
-      <w:r>
-        <w:t>R_</w:t>
+        <w:t>In HDB, the Display codes are stored in the “derivation_flags” values in the R_</w:t>
       </w:r>
       <w:r>
         <w:rPr>
@@ -5916,7 +5731,6 @@
         </w:rPr>
         <w:t>interval</w:t>
       </w:r>
-      <w:proofErr w:type="spellEnd"/>
       <w:r>
         <w:t xml:space="preserve"> tables.</w:t>
       </w:r>
@@ -5956,15 +5770,7 @@
     <w:p/>
     <w:p>
       <w:r>
-        <w:t xml:space="preserve">In </w:t>
-      </w:r>
-      <w:proofErr w:type="spellStart"/>
-      <w:r>
-        <w:t>OpenTSDB</w:t>
-      </w:r>
-      <w:proofErr w:type="spellEnd"/>
-      <w:r>
-        <w:t>, the flag word associated with each value uses the bit definitions in the above table.</w:t>
+        <w:t>In OpenTSDB, the flag word associated with each value uses the bit definitions in the above table.</w:t>
       </w:r>
     </w:p>
     <w:p/>
@@ -5979,24 +5785,16 @@
       <w:pPr>
         <w:pStyle w:val="Heading1"/>
       </w:pPr>
-      <w:bookmarkStart w:id="14" w:name="_Toc50540466"/>
+      <w:bookmarkStart w:id="15" w:name="_Toc110238185"/>
       <w:r>
         <w:lastRenderedPageBreak/>
         <w:t>Display Alarms</w:t>
       </w:r>
-      <w:bookmarkEnd w:id="14"/>
-    </w:p>
-    <w:p>
-      <w:r>
-        <w:t>The ‘</w:t>
-      </w:r>
-      <w:proofErr w:type="spellStart"/>
-      <w:r>
-        <w:t>showAlarms</w:t>
-      </w:r>
-      <w:proofErr w:type="spellEnd"/>
-      <w:r>
-        <w:t>’ utility can be used to show currently asserted and historical alarms. Running without any arguments will display all alarms:</w:t>
+      <w:bookmarkEnd w:id="15"/>
+    </w:p>
+    <w:p>
+      <w:r>
+        <w:t>The ‘showAlarms’ utility can be used to show currently asserted and historical alarms. Running without any arguments will display all alarms:</w:t>
       </w:r>
     </w:p>
     <w:p>
@@ -6032,15 +5830,7 @@
     </w:p>
     <w:p>
       <w:r>
-        <w:t>The format is a comma-separated value format that can be easily imported into Excel. The following shows that there are no currently-asserted alarms and several recent (but historical) alarms for TESTSITE1-</w:t>
-      </w:r>
-      <w:proofErr w:type="gramStart"/>
-      <w:r>
-        <w:t>66.hour</w:t>
-      </w:r>
-      <w:proofErr w:type="gramEnd"/>
-      <w:r>
-        <w:t>.R_:</w:t>
+        <w:t>The format is a comma-separated value format that can be easily imported into Excel. The following shows that there are no currently-asserted alarms and several recent (but historical) alarms for TESTSITE1-66.hour.R_:</w:t>
       </w:r>
     </w:p>
     <w:p/>
@@ -6375,12 +6165,12 @@
       <w:pPr>
         <w:pStyle w:val="Heading1"/>
       </w:pPr>
-      <w:bookmarkStart w:id="15" w:name="_Toc50540467"/>
+      <w:bookmarkStart w:id="16" w:name="_Toc110238186"/>
       <w:r>
         <w:lastRenderedPageBreak/>
         <w:t>File Monitors and Process Monitors</w:t>
       </w:r>
-      <w:bookmarkEnd w:id="15"/>
+      <w:bookmarkEnd w:id="16"/>
     </w:p>
     <w:p>
       <w:r>
@@ -6393,29 +6183,17 @@
         <w:t>can be</w:t>
       </w:r>
       <w:r>
-        <w:t xml:space="preserve"> started with the “</w:t>
-      </w:r>
-      <w:proofErr w:type="spellStart"/>
-      <w:r>
-        <w:t>alarmmonitor</w:t>
-      </w:r>
-      <w:proofErr w:type="spellEnd"/>
-      <w:r>
-        <w:t xml:space="preserve">” script. </w:t>
-      </w:r>
-      <w:r>
-        <w:t xml:space="preserve">The </w:t>
-      </w:r>
-      <w:proofErr w:type="spellStart"/>
-      <w:r>
-        <w:t>AlarmMonitor</w:t>
-      </w:r>
-      <w:proofErr w:type="spellEnd"/>
-      <w:r>
-        <w:t xml:space="preserve"> daemon will look in the database for Email Groups, File Monitors, and Process Monitors and then run in the background performing the indicated checks.</w:t>
-      </w:r>
-    </w:p>
-    <w:p/>
+        <w:t xml:space="preserve"> started with the “alarmmonitor” script. </w:t>
+      </w:r>
+      <w:r>
+        <w:t>The AlarmMonitor daemon will look in the database for Email Groups, File Monitors, and Process Monitors and then run in the background performing the indicated checks.</w:t>
+      </w:r>
+    </w:p>
+    <w:p>
+      <w:r>
+        <w:t>The AlarmMonitor process record should be given the same properties described above for the Computation Processor in section 4.2.</w:t>
+      </w:r>
+    </w:p>
     <w:p>
       <w:r>
         <w:t>A File Monitor allows you to watch a directory or normal file for abnormal conditions, and then to send email notifications when they are detected. A record in the GUI is shown below.</w:t>
@@ -6555,15 +6333,7 @@
         <w:t xml:space="preserve">For Process Monitors, </w:t>
       </w:r>
       <w:r>
-        <w:t xml:space="preserve">the alarm monitor task will connect to one of the supported </w:t>
-      </w:r>
-      <w:proofErr w:type="spellStart"/>
-      <w:r>
-        <w:t>OpenDCS</w:t>
-      </w:r>
-      <w:proofErr w:type="spellEnd"/>
-      <w:r>
-        <w:t xml:space="preserve"> processes and collect events as they happen. It searches for events with a matching priority that contains the specified pattern. If these are detected then become email notifications.</w:t>
+        <w:t>the alarm monitor task will connect to one of the supported OpenDCS processes and collect events as they happen. It searches for events with a matching priority that contains the specified pattern. If these are detected then become email notifications.</w:t>
       </w:r>
     </w:p>
     <w:p>
@@ -6623,15 +6393,7 @@
     </w:p>
     <w:p>
       <w:r>
-        <w:t>In the above example, the Alarm Monitor task will connect to the application named “</w:t>
-      </w:r>
-      <w:proofErr w:type="spellStart"/>
-      <w:r>
-        <w:t>compproc</w:t>
-      </w:r>
-      <w:proofErr w:type="spellEnd"/>
-      <w:r>
-        <w:t>” and monitor the events being generated by it. (Note: only INFO, WARNING, FAILURE, and FATAL events will be monitored, not DEBUG messages.)</w:t>
+        <w:t>In the above example, the Alarm Monitor task will connect to the application named “compproc” and monitor the events being generated by it. (Note: only INFO, WARNING, FAILURE, and FATAL events will be monitored, not DEBUG messages.)</w:t>
       </w:r>
     </w:p>
     <w:p>
@@ -6640,7 +6402,29 @@
       </w:r>
     </w:p>
     <w:p/>
-    <w:p/>
+    <w:p>
+      <w:pPr>
+        <w:pStyle w:val="Heading2"/>
+      </w:pPr>
+      <w:bookmarkStart w:id="17" w:name="_Toc110238187"/>
+      <w:r>
+        <w:t>BC Hydro Alarm Mailer</w:t>
+      </w:r>
+      <w:bookmarkEnd w:id="17"/>
+    </w:p>
+    <w:p>
+      <w:r>
+        <w:t xml:space="preserve">For version 7.0.2, a special alarm mailer class was added to support the special alarm email format required by BC Hydro. To activate this, add a property “mailer.class” to the process record and set the value to: </w:t>
+      </w:r>
+    </w:p>
+    <w:p>
+      <w:pPr>
+        <w:pStyle w:val="code"/>
+      </w:pPr>
+      <w:r>
+        <w:t>decodes.tsdb.alarm.mail.BCHydroAlarmMailer</w:t>
+      </w:r>
+    </w:p>
     <w:p/>
     <w:p/>
     <w:p/>
@@ -6657,7 +6441,7 @@
 </file>
 
 <file path=word/endnotes.xml><?xml version="1.0" encoding="utf-8"?>
-<w:endnotes xmlns:wpc="http://schemas.microsoft.com/office/word/2010/wordprocessingCanvas" xmlns:cx="http://schemas.microsoft.com/office/drawing/2014/chartex" xmlns:cx1="http://schemas.microsoft.com/office/drawing/2015/9/8/chartex" xmlns:cx2="http://schemas.microsoft.com/office/drawing/2015/10/21/chartex" xmlns:cx3="http://schemas.microsoft.com/office/drawing/2016/5/9/chartex" xmlns:cx4="http://schemas.microsoft.com/office/drawing/2016/5/10/chartex" xmlns:cx5="http://schemas.microsoft.com/office/drawing/2016/5/11/chartex" xmlns:cx6="http://schemas.microsoft.com/office/drawing/2016/5/12/chartex" xmlns:cx7="http://schemas.microsoft.com/office/drawing/2016/5/13/chartex" xmlns:cx8="http://schemas.microsoft.com/office/drawing/2016/5/14/chartex" xmlns:mc="http://schemas.openxmlformats.org/markup-compatibility/2006" xmlns:aink="http://schemas.microsoft.com/office/drawing/2016/ink" xmlns:am3d="http://schemas.microsoft.com/office/drawing/2017/model3d" xmlns:o="urn:schemas-microsoft-com:office:office" xmlns:r="http://schemas.openxmlformats.org/officeDocument/2006/relationships" xmlns:m="http://schemas.openxmlformats.org/officeDocument/2006/math" xmlns:v="urn:schemas-microsoft-com:vml" xmlns:wp14="http://schemas.microsoft.com/office/word/2010/wordprocessingDrawing" xmlns:wp="http://schemas.openxmlformats.org/drawingml/2006/wordprocessingDrawing" xmlns:w10="urn:schemas-microsoft-com:office:word" xmlns:w="http://schemas.openxmlformats.org/wordprocessingml/2006/main" xmlns:w14="http://schemas.microsoft.com/office/word/2010/wordml" xmlns:w15="http://schemas.microsoft.com/office/word/2012/wordml" xmlns:w16cex="http://schemas.microsoft.com/office/word/2018/wordml/cex" xmlns:w16cid="http://schemas.microsoft.com/office/word/2016/wordml/cid" xmlns:w16="http://schemas.microsoft.com/office/word/2018/wordml" xmlns:w16sdtdh="http://schemas.microsoft.com/office/word/2020/wordml/sdtdatahash" xmlns:w16se="http://schemas.microsoft.com/office/word/2015/wordml/symex" xmlns:wpg="http://schemas.microsoft.com/office/word/2010/wordprocessingGroup" xmlns:wpi="http://schemas.microsoft.com/office/word/2010/wordprocessingInk" xmlns:wne="http://schemas.microsoft.com/office/word/2006/wordml" xmlns:wps="http://schemas.microsoft.com/office/word/2010/wordprocessingShape" mc:Ignorable="w14 w15 w16se w16cid w16 w16cex w16sdtdh wp14">
+<w:endnotes xmlns:wpc="http://schemas.microsoft.com/office/word/2010/wordprocessingCanvas" xmlns:cx="http://schemas.microsoft.com/office/drawing/2014/chartex" xmlns:cx1="http://schemas.microsoft.com/office/drawing/2015/9/8/chartex" xmlns:cx2="http://schemas.microsoft.com/office/drawing/2015/10/21/chartex" xmlns:cx3="http://schemas.microsoft.com/office/drawing/2016/5/9/chartex" xmlns:cx4="http://schemas.microsoft.com/office/drawing/2016/5/10/chartex" xmlns:cx5="http://schemas.microsoft.com/office/drawing/2016/5/11/chartex" xmlns:cx6="http://schemas.microsoft.com/office/drawing/2016/5/12/chartex" xmlns:cx7="http://schemas.microsoft.com/office/drawing/2016/5/13/chartex" xmlns:cx8="http://schemas.microsoft.com/office/drawing/2016/5/14/chartex" xmlns:mc="http://schemas.openxmlformats.org/markup-compatibility/2006" xmlns:aink="http://schemas.microsoft.com/office/drawing/2016/ink" xmlns:am3d="http://schemas.microsoft.com/office/drawing/2017/model3d" xmlns:o="urn:schemas-microsoft-com:office:office" xmlns:oel="http://schemas.microsoft.com/office/2019/extlst" xmlns:r="http://schemas.openxmlformats.org/officeDocument/2006/relationships" xmlns:m="http://schemas.openxmlformats.org/officeDocument/2006/math" xmlns:v="urn:schemas-microsoft-com:vml" xmlns:wp14="http://schemas.microsoft.com/office/word/2010/wordprocessingDrawing" xmlns:wp="http://schemas.openxmlformats.org/drawingml/2006/wordprocessingDrawing" xmlns:w10="urn:schemas-microsoft-com:office:word" xmlns:w="http://schemas.openxmlformats.org/wordprocessingml/2006/main" xmlns:w14="http://schemas.microsoft.com/office/word/2010/wordml" xmlns:w15="http://schemas.microsoft.com/office/word/2012/wordml" xmlns:w16cex="http://schemas.microsoft.com/office/word/2018/wordml/cex" xmlns:w16cid="http://schemas.microsoft.com/office/word/2016/wordml/cid" xmlns:w16="http://schemas.microsoft.com/office/word/2018/wordml" xmlns:w16sdtdh="http://schemas.microsoft.com/office/word/2020/wordml/sdtdatahash" xmlns:w16se="http://schemas.microsoft.com/office/word/2015/wordml/symex" xmlns:wpg="http://schemas.microsoft.com/office/word/2010/wordprocessingGroup" xmlns:wpi="http://schemas.microsoft.com/office/word/2010/wordprocessingInk" xmlns:wne="http://schemas.microsoft.com/office/word/2006/wordml" xmlns:wps="http://schemas.microsoft.com/office/word/2010/wordprocessingShape" mc:Ignorable="w14 w15 w16se w16cid w16 w16cex w16sdtdh wp14">
   <w:endnote w:type="separator" w:id="-1">
     <w:p>
       <w:pPr>
@@ -6682,7 +6466,7 @@
 </file>
 
 <file path=word/footer1.xml><?xml version="1.0" encoding="utf-8"?>
-<w:ftr xmlns:wpc="http://schemas.microsoft.com/office/word/2010/wordprocessingCanvas" xmlns:cx="http://schemas.microsoft.com/office/drawing/2014/chartex" xmlns:cx1="http://schemas.microsoft.com/office/drawing/2015/9/8/chartex" xmlns:cx2="http://schemas.microsoft.com/office/drawing/2015/10/21/chartex" xmlns:cx3="http://schemas.microsoft.com/office/drawing/2016/5/9/chartex" xmlns:cx4="http://schemas.microsoft.com/office/drawing/2016/5/10/chartex" xmlns:cx5="http://schemas.microsoft.com/office/drawing/2016/5/11/chartex" xmlns:cx6="http://schemas.microsoft.com/office/drawing/2016/5/12/chartex" xmlns:cx7="http://schemas.microsoft.com/office/drawing/2016/5/13/chartex" xmlns:cx8="http://schemas.microsoft.com/office/drawing/2016/5/14/chartex" xmlns:mc="http://schemas.openxmlformats.org/markup-compatibility/2006" xmlns:aink="http://schemas.microsoft.com/office/drawing/2016/ink" xmlns:am3d="http://schemas.microsoft.com/office/drawing/2017/model3d" xmlns:o="urn:schemas-microsoft-com:office:office" xmlns:r="http://schemas.openxmlformats.org/officeDocument/2006/relationships" xmlns:m="http://schemas.openxmlformats.org/officeDocument/2006/math" xmlns:v="urn:schemas-microsoft-com:vml" xmlns:wp14="http://schemas.microsoft.com/office/word/2010/wordprocessingDrawing" xmlns:wp="http://schemas.openxmlformats.org/drawingml/2006/wordprocessingDrawing" xmlns:w10="urn:schemas-microsoft-com:office:word" xmlns:w="http://schemas.openxmlformats.org/wordprocessingml/2006/main" xmlns:w14="http://schemas.microsoft.com/office/word/2010/wordml" xmlns:w15="http://schemas.microsoft.com/office/word/2012/wordml" xmlns:w16cex="http://schemas.microsoft.com/office/word/2018/wordml/cex" xmlns:w16cid="http://schemas.microsoft.com/office/word/2016/wordml/cid" xmlns:w16="http://schemas.microsoft.com/office/word/2018/wordml" xmlns:w16sdtdh="http://schemas.microsoft.com/office/word/2020/wordml/sdtdatahash" xmlns:w16se="http://schemas.microsoft.com/office/word/2015/wordml/symex" xmlns:wpg="http://schemas.microsoft.com/office/word/2010/wordprocessingGroup" xmlns:wpi="http://schemas.microsoft.com/office/word/2010/wordprocessingInk" xmlns:wne="http://schemas.microsoft.com/office/word/2006/wordml" xmlns:wps="http://schemas.microsoft.com/office/word/2010/wordprocessingShape" mc:Ignorable="w14 w15 w16se w16cid w16 w16cex w16sdtdh wp14">
+<w:ftr xmlns:wpc="http://schemas.microsoft.com/office/word/2010/wordprocessingCanvas" xmlns:cx="http://schemas.microsoft.com/office/drawing/2014/chartex" xmlns:cx1="http://schemas.microsoft.com/office/drawing/2015/9/8/chartex" xmlns:cx2="http://schemas.microsoft.com/office/drawing/2015/10/21/chartex" xmlns:cx3="http://schemas.microsoft.com/office/drawing/2016/5/9/chartex" xmlns:cx4="http://schemas.microsoft.com/office/drawing/2016/5/10/chartex" xmlns:cx5="http://schemas.microsoft.com/office/drawing/2016/5/11/chartex" xmlns:cx6="http://schemas.microsoft.com/office/drawing/2016/5/12/chartex" xmlns:cx7="http://schemas.microsoft.com/office/drawing/2016/5/13/chartex" xmlns:cx8="http://schemas.microsoft.com/office/drawing/2016/5/14/chartex" xmlns:mc="http://schemas.openxmlformats.org/markup-compatibility/2006" xmlns:aink="http://schemas.microsoft.com/office/drawing/2016/ink" xmlns:am3d="http://schemas.microsoft.com/office/drawing/2017/model3d" xmlns:o="urn:schemas-microsoft-com:office:office" xmlns:oel="http://schemas.microsoft.com/office/2019/extlst" xmlns:r="http://schemas.openxmlformats.org/officeDocument/2006/relationships" xmlns:m="http://schemas.openxmlformats.org/officeDocument/2006/math" xmlns:v="urn:schemas-microsoft-com:vml" xmlns:wp14="http://schemas.microsoft.com/office/word/2010/wordprocessingDrawing" xmlns:wp="http://schemas.openxmlformats.org/drawingml/2006/wordprocessingDrawing" xmlns:w10="urn:schemas-microsoft-com:office:word" xmlns:w="http://schemas.openxmlformats.org/wordprocessingml/2006/main" xmlns:w14="http://schemas.microsoft.com/office/word/2010/wordml" xmlns:w15="http://schemas.microsoft.com/office/word/2012/wordml" xmlns:w16cex="http://schemas.microsoft.com/office/word/2018/wordml/cex" xmlns:w16cid="http://schemas.microsoft.com/office/word/2016/wordml/cid" xmlns:w16="http://schemas.microsoft.com/office/word/2018/wordml" xmlns:w16sdtdh="http://schemas.microsoft.com/office/word/2020/wordml/sdtdatahash" xmlns:w16se="http://schemas.microsoft.com/office/word/2015/wordml/symex" xmlns:wpg="http://schemas.microsoft.com/office/word/2010/wordprocessingGroup" xmlns:wpi="http://schemas.microsoft.com/office/word/2010/wordprocessingInk" xmlns:wne="http://schemas.microsoft.com/office/word/2006/wordml" xmlns:wps="http://schemas.microsoft.com/office/word/2010/wordprocessingShape" mc:Ignorable="w14 w15 w16se w16cid w16 w16cex w16sdtdh wp14">
   <w:p>
     <w:pPr>
       <w:pStyle w:val="Footer"/>
@@ -6719,7 +6503,7 @@
 </file>
 
 <file path=word/footer2.xml><?xml version="1.0" encoding="utf-8"?>
-<w:ftr xmlns:wpc="http://schemas.microsoft.com/office/word/2010/wordprocessingCanvas" xmlns:cx="http://schemas.microsoft.com/office/drawing/2014/chartex" xmlns:cx1="http://schemas.microsoft.com/office/drawing/2015/9/8/chartex" xmlns:cx2="http://schemas.microsoft.com/office/drawing/2015/10/21/chartex" xmlns:cx3="http://schemas.microsoft.com/office/drawing/2016/5/9/chartex" xmlns:cx4="http://schemas.microsoft.com/office/drawing/2016/5/10/chartex" xmlns:cx5="http://schemas.microsoft.com/office/drawing/2016/5/11/chartex" xmlns:cx6="http://schemas.microsoft.com/office/drawing/2016/5/12/chartex" xmlns:cx7="http://schemas.microsoft.com/office/drawing/2016/5/13/chartex" xmlns:cx8="http://schemas.microsoft.com/office/drawing/2016/5/14/chartex" xmlns:mc="http://schemas.openxmlformats.org/markup-compatibility/2006" xmlns:aink="http://schemas.microsoft.com/office/drawing/2016/ink" xmlns:am3d="http://schemas.microsoft.com/office/drawing/2017/model3d" xmlns:o="urn:schemas-microsoft-com:office:office" xmlns:r="http://schemas.openxmlformats.org/officeDocument/2006/relationships" xmlns:m="http://schemas.openxmlformats.org/officeDocument/2006/math" xmlns:v="urn:schemas-microsoft-com:vml" xmlns:wp14="http://schemas.microsoft.com/office/word/2010/wordprocessingDrawing" xmlns:wp="http://schemas.openxmlformats.org/drawingml/2006/wordprocessingDrawing" xmlns:w10="urn:schemas-microsoft-com:office:word" xmlns:w="http://schemas.openxmlformats.org/wordprocessingml/2006/main" xmlns:w14="http://schemas.microsoft.com/office/word/2010/wordml" xmlns:w15="http://schemas.microsoft.com/office/word/2012/wordml" xmlns:w16cex="http://schemas.microsoft.com/office/word/2018/wordml/cex" xmlns:w16cid="http://schemas.microsoft.com/office/word/2016/wordml/cid" xmlns:w16="http://schemas.microsoft.com/office/word/2018/wordml" xmlns:w16sdtdh="http://schemas.microsoft.com/office/word/2020/wordml/sdtdatahash" xmlns:w16se="http://schemas.microsoft.com/office/word/2015/wordml/symex" xmlns:wpg="http://schemas.microsoft.com/office/word/2010/wordprocessingGroup" xmlns:wpi="http://schemas.microsoft.com/office/word/2010/wordprocessingInk" xmlns:wne="http://schemas.microsoft.com/office/word/2006/wordml" xmlns:wps="http://schemas.microsoft.com/office/word/2010/wordprocessingShape" mc:Ignorable="w14 w15 w16se w16cid w16 w16cex w16sdtdh wp14">
+<w:ftr xmlns:wpc="http://schemas.microsoft.com/office/word/2010/wordprocessingCanvas" xmlns:cx="http://schemas.microsoft.com/office/drawing/2014/chartex" xmlns:cx1="http://schemas.microsoft.com/office/drawing/2015/9/8/chartex" xmlns:cx2="http://schemas.microsoft.com/office/drawing/2015/10/21/chartex" xmlns:cx3="http://schemas.microsoft.com/office/drawing/2016/5/9/chartex" xmlns:cx4="http://schemas.microsoft.com/office/drawing/2016/5/10/chartex" xmlns:cx5="http://schemas.microsoft.com/office/drawing/2016/5/11/chartex" xmlns:cx6="http://schemas.microsoft.com/office/drawing/2016/5/12/chartex" xmlns:cx7="http://schemas.microsoft.com/office/drawing/2016/5/13/chartex" xmlns:cx8="http://schemas.microsoft.com/office/drawing/2016/5/14/chartex" xmlns:mc="http://schemas.openxmlformats.org/markup-compatibility/2006" xmlns:aink="http://schemas.microsoft.com/office/drawing/2016/ink" xmlns:am3d="http://schemas.microsoft.com/office/drawing/2017/model3d" xmlns:o="urn:schemas-microsoft-com:office:office" xmlns:oel="http://schemas.microsoft.com/office/2019/extlst" xmlns:r="http://schemas.openxmlformats.org/officeDocument/2006/relationships" xmlns:m="http://schemas.openxmlformats.org/officeDocument/2006/math" xmlns:v="urn:schemas-microsoft-com:vml" xmlns:wp14="http://schemas.microsoft.com/office/word/2010/wordprocessingDrawing" xmlns:wp="http://schemas.openxmlformats.org/drawingml/2006/wordprocessingDrawing" xmlns:w10="urn:schemas-microsoft-com:office:word" xmlns:w="http://schemas.openxmlformats.org/wordprocessingml/2006/main" xmlns:w14="http://schemas.microsoft.com/office/word/2010/wordml" xmlns:w15="http://schemas.microsoft.com/office/word/2012/wordml" xmlns:w16cex="http://schemas.microsoft.com/office/word/2018/wordml/cex" xmlns:w16cid="http://schemas.microsoft.com/office/word/2016/wordml/cid" xmlns:w16="http://schemas.microsoft.com/office/word/2018/wordml" xmlns:w16sdtdh="http://schemas.microsoft.com/office/word/2020/wordml/sdtdatahash" xmlns:w16se="http://schemas.microsoft.com/office/word/2015/wordml/symex" xmlns:wpg="http://schemas.microsoft.com/office/word/2010/wordprocessingGroup" xmlns:wpi="http://schemas.microsoft.com/office/word/2010/wordprocessingInk" xmlns:wne="http://schemas.microsoft.com/office/word/2006/wordml" xmlns:wps="http://schemas.microsoft.com/office/word/2010/wordprocessingShape" mc:Ignorable="w14 w15 w16se w16cid w16 w16cex w16sdtdh wp14">
   <w:p>
     <w:pPr>
       <w:pStyle w:val="Footer"/>
@@ -6756,7 +6540,7 @@
 </file>
 
 <file path=word/footer3.xml><?xml version="1.0" encoding="utf-8"?>
-<w:ftr xmlns:wpc="http://schemas.microsoft.com/office/word/2010/wordprocessingCanvas" xmlns:cx="http://schemas.microsoft.com/office/drawing/2014/chartex" xmlns:cx1="http://schemas.microsoft.com/office/drawing/2015/9/8/chartex" xmlns:cx2="http://schemas.microsoft.com/office/drawing/2015/10/21/chartex" xmlns:cx3="http://schemas.microsoft.com/office/drawing/2016/5/9/chartex" xmlns:cx4="http://schemas.microsoft.com/office/drawing/2016/5/10/chartex" xmlns:cx5="http://schemas.microsoft.com/office/drawing/2016/5/11/chartex" xmlns:cx6="http://schemas.microsoft.com/office/drawing/2016/5/12/chartex" xmlns:cx7="http://schemas.microsoft.com/office/drawing/2016/5/13/chartex" xmlns:cx8="http://schemas.microsoft.com/office/drawing/2016/5/14/chartex" xmlns:mc="http://schemas.openxmlformats.org/markup-compatibility/2006" xmlns:aink="http://schemas.microsoft.com/office/drawing/2016/ink" xmlns:am3d="http://schemas.microsoft.com/office/drawing/2017/model3d" xmlns:o="urn:schemas-microsoft-com:office:office" xmlns:r="http://schemas.openxmlformats.org/officeDocument/2006/relationships" xmlns:m="http://schemas.openxmlformats.org/officeDocument/2006/math" xmlns:v="urn:schemas-microsoft-com:vml" xmlns:wp14="http://schemas.microsoft.com/office/word/2010/wordprocessingDrawing" xmlns:wp="http://schemas.openxmlformats.org/drawingml/2006/wordprocessingDrawing" xmlns:w10="urn:schemas-microsoft-com:office:word" xmlns:w="http://schemas.openxmlformats.org/wordprocessingml/2006/main" xmlns:w14="http://schemas.microsoft.com/office/word/2010/wordml" xmlns:w15="http://schemas.microsoft.com/office/word/2012/wordml" xmlns:w16cex="http://schemas.microsoft.com/office/word/2018/wordml/cex" xmlns:w16cid="http://schemas.microsoft.com/office/word/2016/wordml/cid" xmlns:w16="http://schemas.microsoft.com/office/word/2018/wordml" xmlns:w16sdtdh="http://schemas.microsoft.com/office/word/2020/wordml/sdtdatahash" xmlns:w16se="http://schemas.microsoft.com/office/word/2015/wordml/symex" xmlns:wpg="http://schemas.microsoft.com/office/word/2010/wordprocessingGroup" xmlns:wpi="http://schemas.microsoft.com/office/word/2010/wordprocessingInk" xmlns:wne="http://schemas.microsoft.com/office/word/2006/wordml" xmlns:wps="http://schemas.microsoft.com/office/word/2010/wordprocessingShape" mc:Ignorable="w14 w15 w16se w16cid w16 w16cex w16sdtdh wp14">
+<w:ftr xmlns:wpc="http://schemas.microsoft.com/office/word/2010/wordprocessingCanvas" xmlns:cx="http://schemas.microsoft.com/office/drawing/2014/chartex" xmlns:cx1="http://schemas.microsoft.com/office/drawing/2015/9/8/chartex" xmlns:cx2="http://schemas.microsoft.com/office/drawing/2015/10/21/chartex" xmlns:cx3="http://schemas.microsoft.com/office/drawing/2016/5/9/chartex" xmlns:cx4="http://schemas.microsoft.com/office/drawing/2016/5/10/chartex" xmlns:cx5="http://schemas.microsoft.com/office/drawing/2016/5/11/chartex" xmlns:cx6="http://schemas.microsoft.com/office/drawing/2016/5/12/chartex" xmlns:cx7="http://schemas.microsoft.com/office/drawing/2016/5/13/chartex" xmlns:cx8="http://schemas.microsoft.com/office/drawing/2016/5/14/chartex" xmlns:mc="http://schemas.openxmlformats.org/markup-compatibility/2006" xmlns:aink="http://schemas.microsoft.com/office/drawing/2016/ink" xmlns:am3d="http://schemas.microsoft.com/office/drawing/2017/model3d" xmlns:o="urn:schemas-microsoft-com:office:office" xmlns:oel="http://schemas.microsoft.com/office/2019/extlst" xmlns:r="http://schemas.openxmlformats.org/officeDocument/2006/relationships" xmlns:m="http://schemas.openxmlformats.org/officeDocument/2006/math" xmlns:v="urn:schemas-microsoft-com:vml" xmlns:wp14="http://schemas.microsoft.com/office/word/2010/wordprocessingDrawing" xmlns:wp="http://schemas.openxmlformats.org/drawingml/2006/wordprocessingDrawing" xmlns:w10="urn:schemas-microsoft-com:office:word" xmlns:w="http://schemas.openxmlformats.org/wordprocessingml/2006/main" xmlns:w14="http://schemas.microsoft.com/office/word/2010/wordml" xmlns:w15="http://schemas.microsoft.com/office/word/2012/wordml" xmlns:w16cex="http://schemas.microsoft.com/office/word/2018/wordml/cex" xmlns:w16cid="http://schemas.microsoft.com/office/word/2016/wordml/cid" xmlns:w16="http://schemas.microsoft.com/office/word/2018/wordml" xmlns:w16sdtdh="http://schemas.microsoft.com/office/word/2020/wordml/sdtdatahash" xmlns:w16se="http://schemas.microsoft.com/office/word/2015/wordml/symex" xmlns:wpg="http://schemas.microsoft.com/office/word/2010/wordprocessingGroup" xmlns:wpi="http://schemas.microsoft.com/office/word/2010/wordprocessingInk" xmlns:wne="http://schemas.microsoft.com/office/word/2006/wordml" xmlns:wps="http://schemas.microsoft.com/office/word/2010/wordprocessingShape" mc:Ignorable="w14 w15 w16se w16cid w16 w16cex w16sdtdh wp14">
   <w:p>
     <w:pPr>
       <w:pStyle w:val="Footer"/>
@@ -6806,7 +6590,7 @@
 </file>
 
 <file path=word/footnotes.xml><?xml version="1.0" encoding="utf-8"?>
-<w:footnotes xmlns:wpc="http://schemas.microsoft.com/office/word/2010/wordprocessingCanvas" xmlns:cx="http://schemas.microsoft.com/office/drawing/2014/chartex" xmlns:cx1="http://schemas.microsoft.com/office/drawing/2015/9/8/chartex" xmlns:cx2="http://schemas.microsoft.com/office/drawing/2015/10/21/chartex" xmlns:cx3="http://schemas.microsoft.com/office/drawing/2016/5/9/chartex" xmlns:cx4="http://schemas.microsoft.com/office/drawing/2016/5/10/chartex" xmlns:cx5="http://schemas.microsoft.com/office/drawing/2016/5/11/chartex" xmlns:cx6="http://schemas.microsoft.com/office/drawing/2016/5/12/chartex" xmlns:cx7="http://schemas.microsoft.com/office/drawing/2016/5/13/chartex" xmlns:cx8="http://schemas.microsoft.com/office/drawing/2016/5/14/chartex" xmlns:mc="http://schemas.openxmlformats.org/markup-compatibility/2006" xmlns:aink="http://schemas.microsoft.com/office/drawing/2016/ink" xmlns:am3d="http://schemas.microsoft.com/office/drawing/2017/model3d" xmlns:o="urn:schemas-microsoft-com:office:office" xmlns:r="http://schemas.openxmlformats.org/officeDocument/2006/relationships" xmlns:m="http://schemas.openxmlformats.org/officeDocument/2006/math" xmlns:v="urn:schemas-microsoft-com:vml" xmlns:wp14="http://schemas.microsoft.com/office/word/2010/wordprocessingDrawing" xmlns:wp="http://schemas.openxmlformats.org/drawingml/2006/wordprocessingDrawing" xmlns:w10="urn:schemas-microsoft-com:office:word" xmlns:w="http://schemas.openxmlformats.org/wordprocessingml/2006/main" xmlns:w14="http://schemas.microsoft.com/office/word/2010/wordml" xmlns:w15="http://schemas.microsoft.com/office/word/2012/wordml" xmlns:w16cex="http://schemas.microsoft.com/office/word/2018/wordml/cex" xmlns:w16cid="http://schemas.microsoft.com/office/word/2016/wordml/cid" xmlns:w16="http://schemas.microsoft.com/office/word/2018/wordml" xmlns:w16sdtdh="http://schemas.microsoft.com/office/word/2020/wordml/sdtdatahash" xmlns:w16se="http://schemas.microsoft.com/office/word/2015/wordml/symex" xmlns:wpg="http://schemas.microsoft.com/office/word/2010/wordprocessingGroup" xmlns:wpi="http://schemas.microsoft.com/office/word/2010/wordprocessingInk" xmlns:wne="http://schemas.microsoft.com/office/word/2006/wordml" xmlns:wps="http://schemas.microsoft.com/office/word/2010/wordprocessingShape" mc:Ignorable="w14 w15 w16se w16cid w16 w16cex w16sdtdh wp14">
+<w:footnotes xmlns:wpc="http://schemas.microsoft.com/office/word/2010/wordprocessingCanvas" xmlns:cx="http://schemas.microsoft.com/office/drawing/2014/chartex" xmlns:cx1="http://schemas.microsoft.com/office/drawing/2015/9/8/chartex" xmlns:cx2="http://schemas.microsoft.com/office/drawing/2015/10/21/chartex" xmlns:cx3="http://schemas.microsoft.com/office/drawing/2016/5/9/chartex" xmlns:cx4="http://schemas.microsoft.com/office/drawing/2016/5/10/chartex" xmlns:cx5="http://schemas.microsoft.com/office/drawing/2016/5/11/chartex" xmlns:cx6="http://schemas.microsoft.com/office/drawing/2016/5/12/chartex" xmlns:cx7="http://schemas.microsoft.com/office/drawing/2016/5/13/chartex" xmlns:cx8="http://schemas.microsoft.com/office/drawing/2016/5/14/chartex" xmlns:mc="http://schemas.openxmlformats.org/markup-compatibility/2006" xmlns:aink="http://schemas.microsoft.com/office/drawing/2016/ink" xmlns:am3d="http://schemas.microsoft.com/office/drawing/2017/model3d" xmlns:o="urn:schemas-microsoft-com:office:office" xmlns:oel="http://schemas.microsoft.com/office/2019/extlst" xmlns:r="http://schemas.openxmlformats.org/officeDocument/2006/relationships" xmlns:m="http://schemas.openxmlformats.org/officeDocument/2006/math" xmlns:v="urn:schemas-microsoft-com:vml" xmlns:wp14="http://schemas.microsoft.com/office/word/2010/wordprocessingDrawing" xmlns:wp="http://schemas.openxmlformats.org/drawingml/2006/wordprocessingDrawing" xmlns:w10="urn:schemas-microsoft-com:office:word" xmlns:w="http://schemas.openxmlformats.org/wordprocessingml/2006/main" xmlns:w14="http://schemas.microsoft.com/office/word/2010/wordml" xmlns:w15="http://schemas.microsoft.com/office/word/2012/wordml" xmlns:w16cex="http://schemas.microsoft.com/office/word/2018/wordml/cex" xmlns:w16cid="http://schemas.microsoft.com/office/word/2016/wordml/cid" xmlns:w16="http://schemas.microsoft.com/office/word/2018/wordml" xmlns:w16sdtdh="http://schemas.microsoft.com/office/word/2020/wordml/sdtdatahash" xmlns:w16se="http://schemas.microsoft.com/office/word/2015/wordml/symex" xmlns:wpg="http://schemas.microsoft.com/office/word/2010/wordprocessingGroup" xmlns:wpi="http://schemas.microsoft.com/office/word/2010/wordprocessingInk" xmlns:wne="http://schemas.microsoft.com/office/word/2006/wordml" xmlns:wps="http://schemas.microsoft.com/office/word/2010/wordprocessingShape" mc:Ignorable="w14 w15 w16se w16cid w16 w16cex w16sdtdh wp14">
   <w:footnote w:type="separator" w:id="-1">
     <w:p>
       <w:pPr>
@@ -6831,7 +6615,7 @@
 </file>
 
 <file path=word/numbering.xml><?xml version="1.0" encoding="utf-8"?>
-<w:numbering xmlns:wpc="http://schemas.microsoft.com/office/word/2010/wordprocessingCanvas" xmlns:cx="http://schemas.microsoft.com/office/drawing/2014/chartex" xmlns:cx1="http://schemas.microsoft.com/office/drawing/2015/9/8/chartex" xmlns:cx2="http://schemas.microsoft.com/office/drawing/2015/10/21/chartex" xmlns:cx3="http://schemas.microsoft.com/office/drawing/2016/5/9/chartex" xmlns:cx4="http://schemas.microsoft.com/office/drawing/2016/5/10/chartex" xmlns:cx5="http://schemas.microsoft.com/office/drawing/2016/5/11/chartex" xmlns:cx6="http://schemas.microsoft.com/office/drawing/2016/5/12/chartex" xmlns:cx7="http://schemas.microsoft.com/office/drawing/2016/5/13/chartex" xmlns:cx8="http://schemas.microsoft.com/office/drawing/2016/5/14/chartex" xmlns:mc="http://schemas.openxmlformats.org/markup-compatibility/2006" xmlns:aink="http://schemas.microsoft.com/office/drawing/2016/ink" xmlns:am3d="http://schemas.microsoft.com/office/drawing/2017/model3d" xmlns:o="urn:schemas-microsoft-com:office:office" xmlns:r="http://schemas.openxmlformats.org/officeDocument/2006/relationships" xmlns:m="http://schemas.openxmlformats.org/officeDocument/2006/math" xmlns:v="urn:schemas-microsoft-com:vml" xmlns:wp14="http://schemas.microsoft.com/office/word/2010/wordprocessingDrawing" xmlns:wp="http://schemas.openxmlformats.org/drawingml/2006/wordprocessingDrawing" xmlns:w10="urn:schemas-microsoft-com:office:word" xmlns:w="http://schemas.openxmlformats.org/wordprocessingml/2006/main" xmlns:w14="http://schemas.microsoft.com/office/word/2010/wordml" xmlns:w15="http://schemas.microsoft.com/office/word/2012/wordml" xmlns:w16cex="http://schemas.microsoft.com/office/word/2018/wordml/cex" xmlns:w16cid="http://schemas.microsoft.com/office/word/2016/wordml/cid" xmlns:w16="http://schemas.microsoft.com/office/word/2018/wordml" xmlns:w16sdtdh="http://schemas.microsoft.com/office/word/2020/wordml/sdtdatahash" xmlns:w16se="http://schemas.microsoft.com/office/word/2015/wordml/symex" xmlns:wpg="http://schemas.microsoft.com/office/word/2010/wordprocessingGroup" xmlns:wpi="http://schemas.microsoft.com/office/word/2010/wordprocessingInk" xmlns:wne="http://schemas.microsoft.com/office/word/2006/wordml" xmlns:wps="http://schemas.microsoft.com/office/word/2010/wordprocessingShape" mc:Ignorable="w14 w15 w16se w16cid w16 w16cex w16sdtdh wp14">
+<w:numbering xmlns:wpc="http://schemas.microsoft.com/office/word/2010/wordprocessingCanvas" xmlns:cx="http://schemas.microsoft.com/office/drawing/2014/chartex" xmlns:cx1="http://schemas.microsoft.com/office/drawing/2015/9/8/chartex" xmlns:cx2="http://schemas.microsoft.com/office/drawing/2015/10/21/chartex" xmlns:cx3="http://schemas.microsoft.com/office/drawing/2016/5/9/chartex" xmlns:cx4="http://schemas.microsoft.com/office/drawing/2016/5/10/chartex" xmlns:cx5="http://schemas.microsoft.com/office/drawing/2016/5/11/chartex" xmlns:cx6="http://schemas.microsoft.com/office/drawing/2016/5/12/chartex" xmlns:cx7="http://schemas.microsoft.com/office/drawing/2016/5/13/chartex" xmlns:cx8="http://schemas.microsoft.com/office/drawing/2016/5/14/chartex" xmlns:mc="http://schemas.openxmlformats.org/markup-compatibility/2006" xmlns:aink="http://schemas.microsoft.com/office/drawing/2016/ink" xmlns:am3d="http://schemas.microsoft.com/office/drawing/2017/model3d" xmlns:o="urn:schemas-microsoft-com:office:office" xmlns:oel="http://schemas.microsoft.com/office/2019/extlst" xmlns:r="http://schemas.openxmlformats.org/officeDocument/2006/relationships" xmlns:m="http://schemas.openxmlformats.org/officeDocument/2006/math" xmlns:v="urn:schemas-microsoft-com:vml" xmlns:wp14="http://schemas.microsoft.com/office/word/2010/wordprocessingDrawing" xmlns:wp="http://schemas.openxmlformats.org/drawingml/2006/wordprocessingDrawing" xmlns:w10="urn:schemas-microsoft-com:office:word" xmlns:w="http://schemas.openxmlformats.org/wordprocessingml/2006/main" xmlns:w14="http://schemas.microsoft.com/office/word/2010/wordml" xmlns:w15="http://schemas.microsoft.com/office/word/2012/wordml" xmlns:w16cex="http://schemas.microsoft.com/office/word/2018/wordml/cex" xmlns:w16cid="http://schemas.microsoft.com/office/word/2016/wordml/cid" xmlns:w16="http://schemas.microsoft.com/office/word/2018/wordml" xmlns:w16sdtdh="http://schemas.microsoft.com/office/word/2020/wordml/sdtdatahash" xmlns:w16se="http://schemas.microsoft.com/office/word/2015/wordml/symex" xmlns:wpg="http://schemas.microsoft.com/office/word/2010/wordprocessingGroup" xmlns:wpi="http://schemas.microsoft.com/office/word/2010/wordprocessingInk" xmlns:wne="http://schemas.microsoft.com/office/word/2006/wordml" xmlns:wps="http://schemas.microsoft.com/office/word/2010/wordprocessingShape" mc:Ignorable="w14 w15 w16se w16cid w16 w16cex w16sdtdh wp14">
   <w:abstractNum w:abstractNumId="0" w15:restartNumberingAfterBreak="0">
     <w:nsid w:val="0D354E62"/>
     <w:multiLevelType w:val="hybridMultilevel"/>
@@ -8681,55 +8465,55 @@
       </w:pPr>
     </w:lvl>
   </w:abstractNum>
-  <w:num w:numId="1">
+  <w:num w:numId="1" w16cid:durableId="2021160541">
     <w:abstractNumId w:val="4"/>
   </w:num>
-  <w:num w:numId="2">
+  <w:num w:numId="2" w16cid:durableId="1978295749">
     <w:abstractNumId w:val="11"/>
   </w:num>
-  <w:num w:numId="3">
+  <w:num w:numId="3" w16cid:durableId="1025205151">
     <w:abstractNumId w:val="3"/>
   </w:num>
-  <w:num w:numId="4">
+  <w:num w:numId="4" w16cid:durableId="663361934">
     <w:abstractNumId w:val="2"/>
   </w:num>
-  <w:num w:numId="5">
+  <w:num w:numId="5" w16cid:durableId="1067536592">
     <w:abstractNumId w:val="16"/>
   </w:num>
-  <w:num w:numId="6">
+  <w:num w:numId="6" w16cid:durableId="1532842707">
     <w:abstractNumId w:val="13"/>
   </w:num>
-  <w:num w:numId="7">
+  <w:num w:numId="7" w16cid:durableId="729957441">
     <w:abstractNumId w:val="1"/>
   </w:num>
-  <w:num w:numId="8">
+  <w:num w:numId="8" w16cid:durableId="1988243011">
     <w:abstractNumId w:val="7"/>
   </w:num>
-  <w:num w:numId="9">
+  <w:num w:numId="9" w16cid:durableId="1870751376">
     <w:abstractNumId w:val="12"/>
   </w:num>
-  <w:num w:numId="10">
+  <w:num w:numId="10" w16cid:durableId="575631177">
     <w:abstractNumId w:val="0"/>
   </w:num>
-  <w:num w:numId="11">
+  <w:num w:numId="11" w16cid:durableId="459569778">
     <w:abstractNumId w:val="9"/>
   </w:num>
-  <w:num w:numId="12">
+  <w:num w:numId="12" w16cid:durableId="2115006940">
     <w:abstractNumId w:val="15"/>
   </w:num>
-  <w:num w:numId="13">
+  <w:num w:numId="13" w16cid:durableId="1112898637">
     <w:abstractNumId w:val="5"/>
   </w:num>
-  <w:num w:numId="14">
+  <w:num w:numId="14" w16cid:durableId="764837593">
     <w:abstractNumId w:val="8"/>
   </w:num>
-  <w:num w:numId="15">
+  <w:num w:numId="15" w16cid:durableId="403066912">
     <w:abstractNumId w:val="10"/>
   </w:num>
-  <w:num w:numId="16">
+  <w:num w:numId="16" w16cid:durableId="192571896">
     <w:abstractNumId w:val="6"/>
   </w:num>
-  <w:num w:numId="17">
+  <w:num w:numId="17" w16cid:durableId="622615807">
     <w:abstractNumId w:val="14"/>
   </w:num>
 </w:numbering>

</xml_diff>